<commit_message>
renewed release, updated readme, tiny changes
</commit_message>
<xml_diff>
--- a/CloneZillaCustomization_Doku_DE.docx
+++ b/CloneZillaCustomization_Doku_DE.docx
@@ -721,13 +721,7 @@
         <w:pStyle w:val="berschrift3"/>
       </w:pPr>
       <w:r>
-        <w:t xml:space="preserve">Custom Skript in Clonezilla </w:t>
-      </w:r>
-      <w:r>
-        <w:t xml:space="preserve">Abbild </w:t>
-      </w:r>
-      <w:r>
-        <w:t>ablegen</w:t>
+        <w:t>Custom Skript in Clonezilla Abbild ablegen</w:t>
       </w:r>
     </w:p>
     <w:p>
@@ -957,18 +951,13 @@
         <w:pStyle w:val="berschrift5"/>
       </w:pPr>
       <w:r>
-        <w:t>Getestete</w:t>
-      </w:r>
-      <w:r>
-        <w:t>s Menü Design</w:t>
+        <w:t>Getestetes Menü Design</w:t>
       </w:r>
     </w:p>
     <w:p>
       <w:r>
         <w:t>https://wiki.syslinux.org/wiki/index.php?title=Menu#MENU_BACKGROUND</w:t>
       </w:r>
-      <w:bookmarkStart w:id="0" w:name="_GoBack"/>
-      <w:bookmarkEnd w:id="0"/>
     </w:p>
     <w:p>
       <w:pPr>
@@ -992,45 +981,12 @@
         <w:rPr>
           <w:b/>
         </w:rPr>
-        <w:t xml:space="preserve"> Bild anpassen (</w:t>
-      </w:r>
-      <w:r>
-        <w:rPr>
-          <w:b/>
-        </w:rPr>
-        <w:t>*</w:t>
-      </w:r>
-      <w:r>
-        <w:rPr>
-          <w:b/>
-        </w:rPr>
-        <w:t>.</w:t>
-      </w:r>
-      <w:r>
-        <w:rPr>
-          <w:b/>
-        </w:rPr>
-        <w:t>png</w:t>
-      </w:r>
-      <w:r>
-        <w:rPr>
-          <w:b/>
-        </w:rPr>
-        <w:t>)</w:t>
-      </w:r>
-    </w:p>
-    <w:p>
-      <w:r>
-        <w:t xml:space="preserve">MENU RESOLUTION </w:t>
-      </w:r>
-      <w:r>
-        <w:t>800</w:t>
-      </w:r>
-      <w:r>
-        <w:t xml:space="preserve"> </w:t>
-      </w:r>
-      <w:r>
-        <w:t>600</w:t>
+        <w:t xml:space="preserve"> Bild anpassen (*.png)</w:t>
+      </w:r>
+    </w:p>
+    <w:p>
+      <w:r>
+        <w:t>MENU RESOLUTION 800 600</w:t>
       </w:r>
     </w:p>
     <w:p>
@@ -1456,29 +1412,7 @@
           <w:szCs w:val="21"/>
           <w:lang w:eastAsia="de-DE"/>
         </w:rPr>
-        <w:t>=</w:t>
-      </w:r>
-      <w:proofErr w:type="gramStart"/>
-      <w:r>
-        <w:rPr>
-          <w:rFonts w:ascii="Consolas" w:eastAsia="Times New Roman" w:hAnsi="Consolas" w:cs="Times New Roman"/>
-          <w:color w:val="D4D4D4"/>
-          <w:sz w:val="21"/>
-          <w:szCs w:val="21"/>
-          <w:lang w:eastAsia="de-DE"/>
-        </w:rPr>
-        <w:t>live,syslinux</w:t>
-      </w:r>
-      <w:proofErr w:type="gramEnd"/>
-      <w:r>
-        <w:rPr>
-          <w:rFonts w:ascii="Consolas" w:eastAsia="Times New Roman" w:hAnsi="Consolas" w:cs="Times New Roman"/>
-          <w:color w:val="D4D4D4"/>
-          <w:sz w:val="21"/>
-          <w:szCs w:val="21"/>
-          <w:lang w:eastAsia="de-DE"/>
-        </w:rPr>
-        <w:t>,boot,utils nospalsh</w:t>
+        <w:t>=live,syslinux,boot,utils nospalsh</w:t>
       </w:r>
     </w:p>
     <w:p>
@@ -1520,21 +1454,7 @@
     </w:p>
     <w:p>
       <w:r>
-        <w:t xml:space="preserve">toram=EFI und </w:t>
-      </w:r>
-      <w:r>
-        <w:t>toram</w:t>
-      </w:r>
-      <w:proofErr w:type="gramStart"/>
-      <w:r>
-        <w:t>=</w:t>
-      </w:r>
-      <w:r>
-        <w:t>.disk</w:t>
-      </w:r>
-      <w:proofErr w:type="gramEnd"/>
-      <w:r>
-        <w:t xml:space="preserve"> führt bei mir zu einem Fehler.</w:t>
+        <w:t>toram=EFI und toram=.disk führt bei mir zu einem Fehler.</w:t>
       </w:r>
     </w:p>
     <w:p/>
@@ -1564,21 +1484,7 @@
         <w:rPr>
           <w:lang w:val="de-DE"/>
         </w:rPr>
-        <w:t xml:space="preserve">Make sure you have a recent-enough version of mkisofs or equivalent. Regarding mkisofs, version 1.13 or newer is recommended (distributed with cdrecord </w:t>
-      </w:r>
-      <w:proofErr w:type="gramStart"/>
-      <w:r>
-        <w:rPr>
-          <w:lang w:val="de-DE"/>
-        </w:rPr>
-        <w:t>1.9 )</w:t>
-      </w:r>
-      <w:proofErr w:type="gramEnd"/>
-      <w:r>
-        <w:rPr>
-          <w:lang w:val="de-DE"/>
-        </w:rPr>
-        <w:t>, but 1.12 might work as well (not tested). Binary versions for Windows can be found on the web.</w:t>
+        <w:t>Make sure you have a recent-enough version of mkisofs or equivalent. Regarding mkisofs, version 1.13 or newer is recommended (distributed with cdrecord 1.9 ), but 1.12 might work as well (not tested). Binary versions for Windows can be found on the web.</w:t>
       </w:r>
     </w:p>
     <w:p>
@@ -1722,16 +1628,22 @@
         <w:rPr>
           <w:lang w:val="de-DE"/>
         </w:rPr>
-        <w:t>Hinweis: option „-l</w:t>
-      </w:r>
-      <w:proofErr w:type="gramStart"/>
-      <w:r>
-        <w:rPr>
-          <w:lang w:val="de-DE"/>
-        </w:rPr>
-        <w:t>“</w:t>
-      </w:r>
-      <w:proofErr w:type="gramEnd"/>
+        <w:t>Hinweis: option „-l“</w:t>
+      </w:r>
+      <w:r>
+        <w:rPr>
+          <w:lang w:val="de-DE"/>
+        </w:rPr>
+        <w:t xml:space="preserve"> (EL</w:t>
+      </w:r>
+      <w:bookmarkStart w:id="0" w:name="_GoBack"/>
+      <w:bookmarkEnd w:id="0"/>
+      <w:r>
+        <w:rPr>
+          <w:lang w:val="de-DE"/>
+        </w:rPr>
+        <w:t>)</w:t>
+      </w:r>
       <w:r>
         <w:rPr>
           <w:lang w:val="de-DE"/>

</xml_diff>

<commit_message>
made some tiny changes, new tf background
</commit_message>
<xml_diff>
--- a/CloneZillaCustomization_Doku_DE.docx
+++ b/CloneZillaCustomization_Doku_DE.docx
@@ -5,42 +5,91 @@
     <w:p>
       <w:pPr>
         <w:pStyle w:val="berschrift2"/>
-      </w:pPr>
-      <w:r>
+        <w:rPr>
+          <w:lang w:val="de-DE"/>
+        </w:rPr>
+      </w:pPr>
+      <w:r>
+        <w:rPr>
+          <w:lang w:val="de-DE"/>
+        </w:rPr>
         <w:t>Hinweise</w:t>
       </w:r>
     </w:p>
     <w:p>
-      <w:r>
+      <w:pPr>
+        <w:rPr>
+          <w:lang w:val="de-DE"/>
+        </w:rPr>
+      </w:pPr>
+      <w:r>
+        <w:rPr>
+          <w:lang w:val="de-DE"/>
+        </w:rPr>
         <w:t>Um ein Custom CloneZilla erstellen zu können muss man</w:t>
       </w:r>
       <w:r>
+        <w:rPr>
+          <w:lang w:val="de-DE"/>
+        </w:rPr>
         <w:t xml:space="preserve"> zu erst von CloneZilla live booten. Ich mache das in einer virtuellen Umgebung mit </w:t>
       </w:r>
       <w:r>
+        <w:rPr>
+          <w:lang w:val="de-DE"/>
+        </w:rPr>
         <w:t xml:space="preserve">virtueller </w:t>
       </w:r>
       <w:r>
+        <w:rPr>
+          <w:lang w:val="de-DE"/>
+        </w:rPr>
         <w:t xml:space="preserve">Netzwerkkarte sowie </w:t>
       </w:r>
       <w:r>
+        <w:rPr>
+          <w:lang w:val="de-DE"/>
+        </w:rPr>
         <w:t xml:space="preserve">einer virtuellen </w:t>
       </w:r>
       <w:r>
+        <w:rPr>
+          <w:lang w:val="de-DE"/>
+        </w:rPr>
         <w:t>10GB SSD</w:t>
       </w:r>
     </w:p>
     <w:p>
-      <w:r>
+      <w:pPr>
+        <w:rPr>
+          <w:lang w:val="de-DE"/>
+        </w:rPr>
+      </w:pPr>
+      <w:r>
+        <w:rPr>
+          <w:lang w:val="de-DE"/>
+        </w:rPr>
         <w:t>Einmal gebootet muss man auf die Command Line.</w:t>
       </w:r>
     </w:p>
-    <w:p/>
+    <w:p>
+      <w:pPr>
+        <w:rPr>
+          <w:lang w:val="de-DE"/>
+        </w:rPr>
+      </w:pPr>
+    </w:p>
     <w:p>
       <w:pPr>
         <w:pStyle w:val="berschrift2"/>
-      </w:pPr>
-      <w:r>
+        <w:rPr>
+          <w:lang w:val="de-DE"/>
+        </w:rPr>
+      </w:pPr>
+      <w:r>
+        <w:rPr>
+          <w:lang w:val="de-DE"/>
+        </w:rPr>
         <w:t>CloneZilla vorbereiten</w:t>
       </w:r>
     </w:p>
@@ -48,6 +97,7 @@
       <w:pPr>
         <w:rPr>
           <w:b/>
+          <w:lang w:val="de-DE"/>
         </w:rPr>
       </w:pPr>
     </w:p>
@@ -55,23 +105,34 @@
       <w:pPr>
         <w:rPr>
           <w:b/>
+          <w:lang w:val="de-DE"/>
         </w:rPr>
       </w:pPr>
       <w:r>
         <w:rPr>
           <w:b/>
+          <w:lang w:val="de-DE"/>
         </w:rPr>
         <w:t>F</w:t>
       </w:r>
       <w:r>
         <w:rPr>
           <w:b/>
+          <w:lang w:val="de-DE"/>
         </w:rPr>
         <w:t>ür Netzwerkzugriff</w:t>
       </w:r>
     </w:p>
     <w:p>
-      <w:r>
+      <w:pPr>
+        <w:rPr>
+          <w:lang w:val="de-DE"/>
+        </w:rPr>
+      </w:pPr>
+      <w:r>
+        <w:rPr>
+          <w:lang w:val="de-DE"/>
+        </w:rPr>
         <w:t>Dhclient</w:t>
       </w:r>
     </w:p>
@@ -79,11 +140,13 @@
       <w:pPr>
         <w:rPr>
           <w:b/>
+          <w:lang w:val="de-DE"/>
         </w:rPr>
       </w:pPr>
       <w:r>
         <w:rPr>
           <w:b/>
+          <w:lang w:val="de-DE"/>
         </w:rPr>
         <w:t>Damit sinnvoll gearbeitet kann</w:t>
       </w:r>
@@ -94,65 +157,13 @@
       </w:r>
     </w:p>
     <w:p>
-      <w:pPr>
-        <w:rPr>
-          <w:lang w:val="de-DE"/>
-        </w:rPr>
-      </w:pPr>
-      <w:r>
-        <w:rPr>
-          <w:lang w:val="de-DE"/>
-        </w:rPr>
-        <w:t>sudo mount -t cifs -o username=</w:t>
-      </w:r>
-      <w:proofErr w:type="gramStart"/>
-      <w:r>
-        <w:rPr>
-          <w:lang w:val="de-DE"/>
-        </w:rPr>
-        <w:t>flow</w:t>
-      </w:r>
-      <w:r>
-        <w:rPr>
-          <w:lang w:val="de-DE"/>
-        </w:rPr>
-        <w:t>,password</w:t>
-      </w:r>
-      <w:proofErr w:type="gramEnd"/>
-      <w:r>
-        <w:rPr>
-          <w:lang w:val="de-DE"/>
-        </w:rPr>
-        <w:t>=</w:t>
-      </w:r>
-      <w:r>
-        <w:rPr>
-          <w:lang w:val="de-DE"/>
-        </w:rPr>
-        <w:t>eistee</w:t>
-      </w:r>
-      <w:r>
-        <w:rPr>
-          <w:lang w:val="de-DE"/>
-        </w:rPr>
-        <w:t xml:space="preserve">,uid=33,gid=33,file_mode=0770,dir_mode=0770 </w:t>
-      </w:r>
-      <w:r>
-        <w:rPr>
-          <w:lang w:val="de-DE"/>
-        </w:rPr>
-        <w:t>//flomv</w:t>
-      </w:r>
-      <w:r>
-        <w:rPr>
-          <w:lang w:val="de-DE"/>
-        </w:rPr>
+      <w:r>
+        <w:t>sudo mount -t cifs -o username=flow,password=eistee,uid=33,gid=33,file_mode=0770,dir_mode=0770 //flomv</w:t>
+      </w:r>
+      <w:r>
         <w:t>/Daten</w:t>
       </w:r>
       <w:r>
-        <w:rPr>
-          <w:lang w:val="de-DE"/>
-        </w:rPr>
         <w:t xml:space="preserve"> /mnt/data</w:t>
       </w:r>
     </w:p>
@@ -172,7 +183,15 @@
       </w:r>
     </w:p>
     <w:p>
-      <w:r>
+      <w:pPr>
+        <w:rPr>
+          <w:lang w:val="de-DE"/>
+        </w:rPr>
+      </w:pPr>
+      <w:r>
+        <w:rPr>
+          <w:lang w:val="de-DE"/>
+        </w:rPr>
         <w:t>prep-ocsroot</w:t>
       </w:r>
     </w:p>
@@ -186,38 +205,68 @@
     <w:p>
       <w:pPr>
         <w:pStyle w:val="berschrift2"/>
-      </w:pPr>
-      <w:r>
+        <w:rPr>
+          <w:lang w:val="de-DE"/>
+        </w:rPr>
+      </w:pPr>
+      <w:r>
+        <w:rPr>
+          <w:lang w:val="de-DE"/>
+        </w:rPr>
         <w:t>How</w:t>
       </w:r>
       <w:r>
+        <w:rPr>
+          <w:lang w:val="de-DE"/>
+        </w:rPr>
         <w:t>T</w:t>
       </w:r>
       <w:r>
+        <w:rPr>
+          <w:lang w:val="de-DE"/>
+        </w:rPr>
         <w:t xml:space="preserve">o </w:t>
       </w:r>
       <w:r>
+        <w:rPr>
+          <w:lang w:val="de-DE"/>
+        </w:rPr>
         <w:t xml:space="preserve">CloneZilla </w:t>
       </w:r>
       <w:r>
+        <w:rPr>
+          <w:lang w:val="de-DE"/>
+        </w:rPr>
         <w:t>ISO</w:t>
       </w:r>
       <w:r>
+        <w:rPr>
+          <w:lang w:val="de-DE"/>
+        </w:rPr>
         <w:t xml:space="preserve"> zum </w:t>
       </w:r>
       <w:r>
+        <w:rPr>
+          <w:lang w:val="de-DE"/>
+        </w:rPr>
         <w:t>b</w:t>
       </w:r>
       <w:r>
+        <w:rPr>
+          <w:lang w:val="de-DE"/>
+        </w:rPr>
         <w:t xml:space="preserve">auen von diversen Customs </w:t>
       </w:r>
       <w:r>
+        <w:rPr>
+          <w:lang w:val="de-DE"/>
+        </w:rPr>
         <w:t>erstellen</w:t>
       </w:r>
     </w:p>
     <w:p>
       <w:r>
-        <w:t>This is usefull if you want to reboot itg and work on many days… so you have a bootable Clonezilla with everything preconfigured to work on your project</w:t>
+        <w:t>This is usefull if you want to reboot it and work on many days… so you have a bootable Clonezilla with everything preconfigured to work on your project</w:t>
       </w:r>
     </w:p>
     <w:p>
@@ -309,15 +358,7 @@
         </w:numPr>
       </w:pPr>
       <w:r>
-        <w:t>sudo mount -t cifs -o username=</w:t>
-      </w:r>
-      <w:proofErr w:type="gramStart"/>
-      <w:r>
-        <w:t>user,password</w:t>
-      </w:r>
-      <w:proofErr w:type="gramEnd"/>
-      <w:r>
-        <w:t>=password,uid=33,gid=33,file_mode=0770,dir_mode=0770</w:t>
+        <w:t>sudo mount -t cifs -o username=user,password=password,uid=33,gid=33,file_mode=0770,dir_mode=0770</w:t>
       </w:r>
       <w:r>
         <w:t xml:space="preserve"> //10.0.0.2</w:t>
@@ -376,6 +417,8 @@
       <w:r>
         <w:t>Run the follow on Clonezilla live command prompt:</w:t>
       </w:r>
+      <w:bookmarkStart w:id="0" w:name="_GoBack"/>
+      <w:bookmarkEnd w:id="0"/>
     </w:p>
     <w:p>
       <w:pPr>
@@ -393,21 +436,7 @@
           <w:b/>
         </w:rPr>
         <w:lastRenderedPageBreak/>
-        <w:t>ocs-iso -g en_US.UTF-8 -k NONE -s -</w:t>
-      </w:r>
-      <w:proofErr w:type="gramStart"/>
-      <w:r>
-        <w:rPr>
-          <w:b/>
-        </w:rPr>
-        <w:t>m .</w:t>
-      </w:r>
-      <w:proofErr w:type="gramEnd"/>
-      <w:r>
-        <w:rPr>
-          <w:b/>
-        </w:rPr>
-        <w:t>/custom-ocs</w:t>
+        <w:t>ocs-iso -g en_US.UTF-8 -k NONE -s -m ./custom-ocs</w:t>
       </w:r>
     </w:p>
     <w:p>
@@ -434,21 +463,7 @@
         <w:rPr>
           <w:b/>
         </w:rPr>
-        <w:t>ocs-live-dev -g en_US.UTF-8 -k NONE -s -c -</w:t>
-      </w:r>
-      <w:proofErr w:type="gramStart"/>
-      <w:r>
-        <w:rPr>
-          <w:b/>
-        </w:rPr>
-        <w:t>m .</w:t>
-      </w:r>
-      <w:proofErr w:type="gramEnd"/>
-      <w:r>
-        <w:rPr>
-          <w:b/>
-        </w:rPr>
-        <w:t>/custom-ocs</w:t>
+        <w:t>ocs-live-dev -g en_US.UTF-8 -k NONE -s -c -m ./custom-ocs</w:t>
       </w:r>
     </w:p>
     <w:p>
@@ -531,29 +546,59 @@
     <w:p>
       <w:pPr>
         <w:pStyle w:val="berschrift2"/>
-      </w:pPr>
-      <w:r>
+        <w:rPr>
+          <w:lang w:val="de-DE"/>
+        </w:rPr>
+      </w:pPr>
+      <w:r>
+        <w:rPr>
+          <w:lang w:val="de-DE"/>
+        </w:rPr>
         <w:t xml:space="preserve">HowTo CloneZilla </w:t>
       </w:r>
       <w:r>
+        <w:rPr>
+          <w:lang w:val="de-DE"/>
+        </w:rPr>
         <w:t xml:space="preserve">bootable </w:t>
       </w:r>
       <w:r>
+        <w:rPr>
+          <w:lang w:val="de-DE"/>
+        </w:rPr>
         <w:t xml:space="preserve">ISO </w:t>
       </w:r>
       <w:r>
+        <w:rPr>
+          <w:lang w:val="de-DE"/>
+        </w:rPr>
         <w:t>mit eigenem Menü und Skript erstellen</w:t>
       </w:r>
     </w:p>
-    <w:p/>
+    <w:p>
+      <w:pPr>
+        <w:rPr>
+          <w:lang w:val="de-DE"/>
+        </w:rPr>
+      </w:pPr>
+    </w:p>
     <w:p>
       <w:pPr>
         <w:pStyle w:val="berschrift3"/>
-      </w:pPr>
-      <w:r>
+        <w:rPr>
+          <w:lang w:val="de-DE"/>
+        </w:rPr>
+      </w:pPr>
+      <w:r>
+        <w:rPr>
+          <w:lang w:val="de-DE"/>
+        </w:rPr>
         <w:t xml:space="preserve">Ein Clonezilla Abbild </w:t>
       </w:r>
       <w:r>
+        <w:rPr>
+          <w:lang w:val="de-DE"/>
+        </w:rPr>
         <w:t>zum weiter bearbeiten erstellen</w:t>
       </w:r>
     </w:p>
@@ -564,8 +609,14 @@
           <w:ilvl w:val="0"/>
           <w:numId w:val="4"/>
         </w:numPr>
-      </w:pPr>
-      <w:r>
+        <w:rPr>
+          <w:lang w:val="de-DE"/>
+        </w:rPr>
+      </w:pPr>
+      <w:r>
+        <w:rPr>
+          <w:lang w:val="de-DE"/>
+        </w:rPr>
         <w:t>Vorbereitetes CloneZilla zum erstellen von ISOs starten</w:t>
       </w:r>
     </w:p>
@@ -578,13 +629,8 @@
         </w:numPr>
       </w:pPr>
       <w:r>
-        <w:t xml:space="preserve">“sudo su </w:t>
-      </w:r>
-      <w:proofErr w:type="gramStart"/>
-      <w:r>
-        <w:t>-“ ausführen</w:t>
-      </w:r>
-      <w:proofErr w:type="gramEnd"/>
+        <w:t>“sudo su -“ ausführen</w:t>
+      </w:r>
     </w:p>
     <w:p>
       <w:pPr>
@@ -593,14 +639,21 @@
           <w:ilvl w:val="0"/>
           <w:numId w:val="4"/>
         </w:numPr>
+        <w:rPr>
+          <w:lang w:val="de-DE"/>
+        </w:rPr>
       </w:pPr>
       <w:r>
         <w:rPr>
           <w:b/>
+          <w:lang w:val="de-DE"/>
         </w:rPr>
         <w:t>prep-ocsroot</w:t>
       </w:r>
       <w:r>
+        <w:rPr>
+          <w:lang w:val="de-DE"/>
+        </w:rPr>
         <w:t xml:space="preserve"> ausführen um ein Arbeitsverzeichnis zu erstellen und noch andere Vorbereitungen.</w:t>
       </w:r>
     </w:p>
@@ -611,17 +664,32 @@
           <w:ilvl w:val="0"/>
           <w:numId w:val="4"/>
         </w:numPr>
-      </w:pPr>
-      <w:r>
+        <w:rPr>
+          <w:lang w:val="de-DE"/>
+        </w:rPr>
+      </w:pPr>
+      <w:r>
+        <w:rPr>
+          <w:lang w:val="de-DE"/>
+        </w:rPr>
         <w:t>Mit c</w:t>
       </w:r>
       <w:r>
+        <w:rPr>
+          <w:lang w:val="de-DE"/>
+        </w:rPr>
         <w:t xml:space="preserve">d in </w:t>
       </w:r>
       <w:r>
+        <w:rPr>
+          <w:lang w:val="de-DE"/>
+        </w:rPr>
         <w:t xml:space="preserve">/mnt/partimag </w:t>
       </w:r>
       <w:r>
+        <w:rPr>
+          <w:lang w:val="de-DE"/>
+        </w:rPr>
         <w:t>wechseln.</w:t>
       </w:r>
     </w:p>
@@ -665,17 +733,32 @@
           <w:ilvl w:val="0"/>
           <w:numId w:val="4"/>
         </w:numPr>
-      </w:pPr>
-      <w:r>
+        <w:rPr>
+          <w:lang w:val="de-DE"/>
+        </w:rPr>
+      </w:pPr>
+      <w:r>
+        <w:rPr>
+          <w:lang w:val="de-DE"/>
+        </w:rPr>
         <w:t>Es wird ein</w:t>
       </w:r>
       <w:r>
+        <w:rPr>
+          <w:lang w:val="de-DE"/>
+        </w:rPr>
         <w:t xml:space="preserve"> ZIP </w:t>
       </w:r>
       <w:r>
+        <w:rPr>
+          <w:lang w:val="de-DE"/>
+        </w:rPr>
         <w:t xml:space="preserve">file </w:t>
       </w:r>
       <w:r>
+        <w:rPr>
+          <w:lang w:val="de-DE"/>
+        </w:rPr>
         <w:t>in /home/partimag erstellt</w:t>
       </w:r>
     </w:p>
@@ -686,8 +769,14 @@
           <w:ilvl w:val="0"/>
           <w:numId w:val="4"/>
         </w:numPr>
-      </w:pPr>
-      <w:r>
+        <w:rPr>
+          <w:lang w:val="de-DE"/>
+        </w:rPr>
+      </w:pPr>
+      <w:r>
+        <w:rPr>
+          <w:lang w:val="de-DE"/>
+        </w:rPr>
         <w:t>Das File auf den CIFS-Share kopieren</w:t>
       </w:r>
     </w:p>
@@ -710,12 +799,24 @@
           <w:ilvl w:val="0"/>
           <w:numId w:val="4"/>
         </w:numPr>
-      </w:pPr>
-      <w:r>
+        <w:rPr>
+          <w:lang w:val="de-DE"/>
+        </w:rPr>
+      </w:pPr>
+      <w:r>
+        <w:rPr>
+          <w:lang w:val="de-DE"/>
+        </w:rPr>
         <w:t>Auf der Workingstation das ZIP-File entpacken</w:t>
       </w:r>
     </w:p>
-    <w:p/>
+    <w:p>
+      <w:pPr>
+        <w:rPr>
+          <w:lang w:val="de-DE"/>
+        </w:rPr>
+      </w:pPr>
+    </w:p>
     <w:p>
       <w:pPr>
         <w:pStyle w:val="berschrift3"/>
@@ -731,8 +832,14 @@
           <w:ilvl w:val="0"/>
           <w:numId w:val="7"/>
         </w:numPr>
-      </w:pPr>
-      <w:r>
+        <w:rPr>
+          <w:lang w:val="de-DE"/>
+        </w:rPr>
+      </w:pPr>
+      <w:r>
+        <w:rPr>
+          <w:lang w:val="de-DE"/>
+        </w:rPr>
         <w:t>Auf der Workingstation einen Skript erstellen</w:t>
       </w:r>
     </w:p>
@@ -743,35 +850,69 @@
           <w:ilvl w:val="0"/>
           <w:numId w:val="7"/>
         </w:numPr>
-      </w:pPr>
-      <w:r>
+        <w:rPr>
+          <w:lang w:val="de-DE"/>
+        </w:rPr>
+      </w:pPr>
+      <w:r>
+        <w:rPr>
+          <w:lang w:val="de-DE"/>
+        </w:rPr>
         <w:t xml:space="preserve">Auf der Workingstation den Skript in den </w:t>
       </w:r>
       <w:r>
+        <w:rPr>
+          <w:lang w:val="de-DE"/>
+        </w:rPr>
         <w:t>zuvor</w:t>
       </w:r>
       <w:r>
+        <w:rPr>
+          <w:lang w:val="de-DE"/>
+        </w:rPr>
         <w:t xml:space="preserve"> entpackten Ordner unter /live/* ablegen</w:t>
       </w:r>
     </w:p>
-    <w:p/>
-    <w:p>
-      <w:r>
+    <w:p>
+      <w:pPr>
+        <w:rPr>
+          <w:lang w:val="de-DE"/>
+        </w:rPr>
+      </w:pPr>
+    </w:p>
+    <w:p>
+      <w:pPr>
+        <w:rPr>
+          <w:lang w:val="de-DE"/>
+        </w:rPr>
+      </w:pPr>
+      <w:r>
+        <w:rPr>
+          <w:lang w:val="de-DE"/>
+        </w:rPr>
         <w:t>Hinweis:</w:t>
       </w:r>
     </w:p>
     <w:p>
-      <w:r>
-        <w:t xml:space="preserve">Der ordner “live” welcher sich im entpackten Archiv befindet und im späteren Schritt im root des ISO / USB-Sticks enthalten ist, wird nach Clonezilla start in </w:t>
-      </w:r>
-      <w:r>
-        <w:t>"/run/live/medium/live/</w:t>
-      </w:r>
-      <w:r>
-        <w:t>” gemountet!</w:t>
-      </w:r>
-    </w:p>
-    <w:p/>
+      <w:pPr>
+        <w:rPr>
+          <w:lang w:val="de-DE"/>
+        </w:rPr>
+      </w:pPr>
+      <w:r>
+        <w:rPr>
+          <w:lang w:val="de-DE"/>
+        </w:rPr>
+        <w:t>Der ordner “live” welcher sich im entpackten Archiv befindet und im späteren Schritt im root des ISO / USB-Sticks enthalten ist, wird nach Clonezilla start in "/run/live/medium/live/” gemountet!</w:t>
+      </w:r>
+    </w:p>
+    <w:p>
+      <w:pPr>
+        <w:rPr>
+          <w:lang w:val="de-DE"/>
+        </w:rPr>
+      </w:pPr>
+    </w:p>
     <w:p>
       <w:pPr>
         <w:pStyle w:val="berschrift3"/>
@@ -780,16 +921,11 @@
         <w:t>Bootmenu</w:t>
       </w:r>
       <w:r>
-        <w:t xml:space="preserve"> und </w:t>
-      </w:r>
-      <w:proofErr w:type="gramStart"/>
-      <w:r>
-        <w:t xml:space="preserve">Startparemeter </w:t>
+        <w:t xml:space="preserve"> und Startparemeter </w:t>
       </w:r>
       <w:r>
         <w:t xml:space="preserve"> anpassen</w:t>
       </w:r>
-      <w:proofErr w:type="gramEnd"/>
     </w:p>
     <w:p>
       <w:pPr>
@@ -798,8 +934,14 @@
           <w:ilvl w:val="0"/>
           <w:numId w:val="6"/>
         </w:numPr>
-      </w:pPr>
-      <w:r>
+        <w:rPr>
+          <w:lang w:val="de-DE"/>
+        </w:rPr>
+      </w:pPr>
+      <w:r>
+        <w:rPr>
+          <w:lang w:val="de-DE"/>
+        </w:rPr>
         <w:t>Das zuvor erstelle ISO oder ZIP entpacken</w:t>
       </w:r>
     </w:p>
@@ -828,8 +970,14 @@
           <w:ilvl w:val="0"/>
           <w:numId w:val="6"/>
         </w:numPr>
-      </w:pPr>
-      <w:r>
+        <w:rPr>
+          <w:lang w:val="de-DE"/>
+        </w:rPr>
+      </w:pPr>
+      <w:r>
+        <w:rPr>
+          <w:lang w:val="de-DE"/>
+        </w:rPr>
         <w:lastRenderedPageBreak/>
         <w:t>Folgende Dateien je nach Isolinux bootloader oder Grub bootloader anpassen</w:t>
       </w:r>
@@ -892,35 +1040,56 @@
           <w:ilvl w:val="0"/>
           <w:numId w:val="6"/>
         </w:numPr>
-      </w:pPr>
-      <w:r>
+        <w:rPr>
+          <w:lang w:val="de-DE"/>
+        </w:rPr>
+      </w:pPr>
+      <w:r>
+        <w:rPr>
+          <w:lang w:val="de-DE"/>
+        </w:rPr>
         <w:t xml:space="preserve">Ein neues </w:t>
       </w:r>
       <w:r>
+        <w:rPr>
+          <w:lang w:val="de-DE"/>
+        </w:rPr>
         <w:t xml:space="preserve">Background </w:t>
       </w:r>
       <w:r>
-        <w:t>Bild unter /</w:t>
-      </w:r>
-      <w:r>
-        <w:t>syslinux</w:t>
-      </w:r>
-      <w:r>
-        <w:t>/ ablegen un</w:t>
-      </w:r>
-      <w:r>
+        <w:rPr>
+          <w:lang w:val="de-DE"/>
+        </w:rPr>
+        <w:t>Bild unter /syslinux/ ablegen un</w:t>
+      </w:r>
+      <w:r>
+        <w:rPr>
+          <w:lang w:val="de-DE"/>
+        </w:rPr>
         <w:t>d</w:t>
       </w:r>
       <w:r>
+        <w:rPr>
+          <w:lang w:val="de-DE"/>
+        </w:rPr>
         <w:t xml:space="preserve"> i</w:t>
       </w:r>
       <w:r>
+        <w:rPr>
+          <w:lang w:val="de-DE"/>
+        </w:rPr>
         <w:t xml:space="preserve">n den *.cfg </w:t>
       </w:r>
       <w:r>
+        <w:rPr>
+          <w:lang w:val="de-DE"/>
+        </w:rPr>
         <w:t>den namen ersetzen</w:t>
       </w:r>
       <w:r>
+        <w:rPr>
+          <w:lang w:val="de-DE"/>
+        </w:rPr>
         <w:t>.</w:t>
       </w:r>
     </w:p>
@@ -931,31 +1100,69 @@
           <w:ilvl w:val="0"/>
           <w:numId w:val="6"/>
         </w:numPr>
-      </w:pPr>
-      <w:r>
+        <w:rPr>
+          <w:lang w:val="de-DE"/>
+        </w:rPr>
+      </w:pPr>
+      <w:r>
+        <w:rPr>
+          <w:lang w:val="de-DE"/>
+        </w:rPr>
         <w:t>Die OCS bootparameter je Menüeintrag anpassen.</w:t>
       </w:r>
     </w:p>
-    <w:p/>
+    <w:p>
+      <w:pPr>
+        <w:rPr>
+          <w:lang w:val="de-DE"/>
+        </w:rPr>
+      </w:pPr>
+    </w:p>
     <w:p>
       <w:pPr>
         <w:pStyle w:val="berschrift4"/>
-      </w:pPr>
-      <w:r>
+        <w:rPr>
+          <w:lang w:val="de-DE"/>
+        </w:rPr>
+      </w:pPr>
+      <w:r>
+        <w:rPr>
+          <w:lang w:val="de-DE"/>
+        </w:rPr>
         <w:t>Menü Beispiel</w:t>
       </w:r>
     </w:p>
-    <w:p/>
+    <w:p>
+      <w:pPr>
+        <w:rPr>
+          <w:lang w:val="de-DE"/>
+        </w:rPr>
+      </w:pPr>
+    </w:p>
     <w:p>
       <w:pPr>
         <w:pStyle w:val="berschrift5"/>
-      </w:pPr>
-      <w:r>
+        <w:rPr>
+          <w:lang w:val="de-DE"/>
+        </w:rPr>
+      </w:pPr>
+      <w:r>
+        <w:rPr>
+          <w:lang w:val="de-DE"/>
+        </w:rPr>
         <w:t>Getestetes Menü Design</w:t>
       </w:r>
     </w:p>
     <w:p>
-      <w:r>
+      <w:pPr>
+        <w:rPr>
+          <w:lang w:val="de-DE"/>
+        </w:rPr>
+      </w:pPr>
+      <w:r>
+        <w:rPr>
+          <w:lang w:val="de-DE"/>
+        </w:rPr>
         <w:t>https://wiki.syslinux.org/wiki/index.php?title=Menu#MENU_BACKGROUND</w:t>
       </w:r>
     </w:p>
@@ -963,23 +1170,27 @@
       <w:pPr>
         <w:rPr>
           <w:b/>
+          <w:lang w:val="de-DE"/>
         </w:rPr>
       </w:pPr>
       <w:r>
         <w:rPr>
           <w:b/>
+          <w:lang w:val="de-DE"/>
         </w:rPr>
         <w:t>Resolution dem Backgroun</w:t>
       </w:r>
       <w:r>
         <w:rPr>
           <w:b/>
+          <w:lang w:val="de-DE"/>
         </w:rPr>
         <w:t>d</w:t>
       </w:r>
       <w:r>
         <w:rPr>
           <w:b/>
+          <w:lang w:val="de-DE"/>
         </w:rPr>
         <w:t xml:space="preserve"> Bild anpassen (*.png)</w:t>
       </w:r>
@@ -1443,70 +1654,88 @@
       <w:pPr>
         <w:rPr>
           <w:b/>
+          <w:lang w:val="de-DE"/>
         </w:rPr>
       </w:pPr>
       <w:r>
         <w:rPr>
           <w:b/>
+          <w:lang w:val="de-DE"/>
         </w:rPr>
         <w:t>Achtung!</w:t>
       </w:r>
     </w:p>
     <w:p>
-      <w:r>
+      <w:pPr>
+        <w:rPr>
+          <w:lang w:val="de-DE"/>
+        </w:rPr>
+      </w:pPr>
+      <w:r>
+        <w:rPr>
+          <w:lang w:val="de-DE"/>
+        </w:rPr>
         <w:t>toram=EFI und toram=.disk führt bei mir zu einem Fehler.</w:t>
       </w:r>
     </w:p>
+    <w:p>
+      <w:pPr>
+        <w:rPr>
+          <w:lang w:val="de-DE"/>
+        </w:rPr>
+      </w:pPr>
+    </w:p>
+    <w:p>
+      <w:pPr>
+        <w:rPr>
+          <w:lang w:val="de-DE"/>
+        </w:rPr>
+      </w:pPr>
+    </w:p>
+    <w:p>
+      <w:pPr>
+        <w:pStyle w:val="berschrift3"/>
+        <w:rPr>
+          <w:lang w:val="de-DE"/>
+        </w:rPr>
+      </w:pPr>
+      <w:r>
+        <w:rPr>
+          <w:lang w:val="de-DE"/>
+        </w:rPr>
+        <w:t xml:space="preserve">Aus den angepassten Daten ein bootable </w:t>
+      </w:r>
+      <w:r>
+        <w:rPr>
+          <w:lang w:val="de-DE"/>
+        </w:rPr>
+        <w:t>ISO</w:t>
+      </w:r>
+      <w:r>
+        <w:rPr>
+          <w:lang w:val="de-DE"/>
+        </w:rPr>
+        <w:t xml:space="preserve"> erstellen</w:t>
+      </w:r>
+    </w:p>
+    <w:p>
+      <w:pPr>
+        <w:rPr>
+          <w:lang w:val="de-DE"/>
+        </w:rPr>
+      </w:pPr>
+    </w:p>
+    <w:p>
+      <w:r>
+        <w:t>Make sure you have a recent-enough version of mkisofs or equivalent. Regarding mkisofs, version 1.13 or newer is recommended (distributed with cdrecord 1.9 ), but 1.12 might work as well (not tested). Binary versions for Windows can be found on the web.</w:t>
+      </w:r>
+    </w:p>
+    <w:p>
+      <w:r>
+        <w:t>[5.00+] For version 5.00 or newer, also copy "[bios/]com32/elflink/ldlinux/ldlinux.c32" from the Syslinux archive</w:t>
+      </w:r>
+    </w:p>
     <w:p/>
-    <w:p/>
-    <w:p>
-      <w:pPr>
-        <w:pStyle w:val="berschrift3"/>
-      </w:pPr>
-      <w:r>
-        <w:t xml:space="preserve">Aus den angepassten Daten ein bootable </w:t>
-      </w:r>
-      <w:r>
-        <w:t>ISO</w:t>
-      </w:r>
-      <w:r>
-        <w:t xml:space="preserve"> erstellen</w:t>
-      </w:r>
-    </w:p>
-    <w:p/>
-    <w:p>
-      <w:pPr>
-        <w:rPr>
-          <w:lang w:val="de-DE"/>
-        </w:rPr>
-      </w:pPr>
-      <w:r>
-        <w:rPr>
-          <w:lang w:val="de-DE"/>
-        </w:rPr>
-        <w:t>Make sure you have a recent-enough version of mkisofs or equivalent. Regarding mkisofs, version 1.13 or newer is recommended (distributed with cdrecord 1.9 ), but 1.12 might work as well (not tested). Binary versions for Windows can be found on the web.</w:t>
-      </w:r>
-    </w:p>
-    <w:p>
-      <w:pPr>
-        <w:rPr>
-          <w:lang w:val="de-DE"/>
-        </w:rPr>
-      </w:pPr>
-      <w:r>
-        <w:rPr>
-          <w:lang w:val="de-DE"/>
-        </w:rPr>
-        <w:t>[5.00+] For version 5.00 or newer, also copy "[bios/]com32/elflink/ldlinux/ldlinux.c32" from the Syslinux archive</w:t>
-      </w:r>
-    </w:p>
-    <w:p>
-      <w:pPr>
-        <w:rPr>
-          <w:lang w:val="de-DE"/>
-        </w:rPr>
-      </w:pPr>
-    </w:p>
     <w:p>
       <w:pPr>
         <w:pStyle w:val="Listenabsatz"/>
@@ -1634,15 +1863,7 @@
         <w:rPr>
           <w:lang w:val="de-DE"/>
         </w:rPr>
-        <w:t xml:space="preserve"> (EL</w:t>
-      </w:r>
-      <w:bookmarkStart w:id="0" w:name="_GoBack"/>
-      <w:bookmarkEnd w:id="0"/>
-      <w:r>
-        <w:rPr>
-          <w:lang w:val="de-DE"/>
-        </w:rPr>
-        <w:t>)</w:t>
+        <w:t xml:space="preserve"> (EL)</w:t>
       </w:r>
       <w:r>
         <w:rPr>
@@ -1658,83 +1879,34 @@
       </w:r>
     </w:p>
     <w:p>
-      <w:pPr>
-        <w:rPr>
-          <w:lang w:val="de-DE"/>
-        </w:rPr>
-      </w:pPr>
-      <w:r>
-        <w:rPr>
-          <w:lang w:val="de-DE"/>
-        </w:rPr>
-        <w:t xml:space="preserve">-l     </w:t>
-      </w:r>
-      <w:proofErr w:type="gramStart"/>
-      <w:r>
-        <w:rPr>
-          <w:lang w:val="de-DE"/>
-        </w:rPr>
-        <w:t>Allow  full</w:t>
-      </w:r>
-      <w:proofErr w:type="gramEnd"/>
-      <w:r>
-        <w:rPr>
-          <w:lang w:val="de-DE"/>
-        </w:rPr>
-        <w:t xml:space="preserve">  31-character filenames.  Normally the ISO9660 filename will be in an 8.3</w:t>
-      </w:r>
-    </w:p>
-    <w:p>
-      <w:pPr>
-        <w:rPr>
-          <w:lang w:val="de-DE"/>
-        </w:rPr>
-      </w:pPr>
-      <w:r>
-        <w:rPr>
-          <w:lang w:val="de-DE"/>
-        </w:rPr>
+      <w:r>
+        <w:t>-l     Allow  full  31-character filenames.  Normally the ISO9660 filename will be in an 8.3</w:t>
+      </w:r>
+    </w:p>
+    <w:p>
+      <w:r>
         <w:t xml:space="preserve">              format which is compatible with MS-DOS, even though the ISO9660 standard allows file-</w:t>
       </w:r>
     </w:p>
     <w:p>
-      <w:pPr>
-        <w:rPr>
-          <w:lang w:val="de-DE"/>
-        </w:rPr>
-      </w:pPr>
-      <w:r>
-        <w:rPr>
-          <w:lang w:val="de-DE"/>
-        </w:rPr>
-        <w:t xml:space="preserve">              </w:t>
-      </w:r>
-      <w:proofErr w:type="gramStart"/>
-      <w:r>
-        <w:rPr>
-          <w:lang w:val="de-DE"/>
-        </w:rPr>
-        <w:t>names  of</w:t>
-      </w:r>
-      <w:proofErr w:type="gramEnd"/>
-      <w:r>
-        <w:rPr>
-          <w:lang w:val="de-DE"/>
-        </w:rPr>
-        <w:t xml:space="preserve">  up to 31 characters.  If you use this option, the disc may be difficult to</w:t>
-      </w:r>
-    </w:p>
-    <w:p>
-      <w:pPr>
-        <w:rPr>
-          <w:lang w:val="de-DE"/>
-        </w:rPr>
-      </w:pPr>
-      <w:r>
-        <w:rPr>
-          <w:lang w:val="de-DE"/>
-        </w:rPr>
-        <w:t xml:space="preserve">              use on a MS-DOS system, but will work on most other systems.  Use with caution.</w:t>
+      <w:r>
+        <w:t xml:space="preserve">              names  of  up to 31 characters.  If you use this option, the disc may be difficult to</w:t>
+      </w:r>
+    </w:p>
+    <w:p>
+      <w:pPr>
+        <w:rPr>
+          <w:lang w:val="de-DE"/>
+        </w:rPr>
+      </w:pPr>
+      <w:r>
+        <w:t xml:space="preserve">              use on a MS-DOS system, but will work on most other systems.  </w:t>
+      </w:r>
+      <w:r>
+        <w:rPr>
+          <w:lang w:val="de-DE"/>
+        </w:rPr>
+        <w:t>Use with caution.</w:t>
       </w:r>
       <w:r>
         <w:rPr>
@@ -1743,13 +1915,28 @@
         <w:t xml:space="preserve"> </w:t>
       </w:r>
     </w:p>
-    <w:p/>
-    <w:p>
-      <w:r>
+    <w:p>
+      <w:pPr>
+        <w:rPr>
+          <w:lang w:val="de-DE"/>
+        </w:rPr>
+      </w:pPr>
+    </w:p>
+    <w:p>
+      <w:r>
+        <w:rPr>
+          <w:lang w:val="de-DE"/>
+        </w:rPr>
         <w:t xml:space="preserve">Achtung! Die Dateinamen warden verändert! Aus </w:t>
       </w:r>
       <w:r>
-        <w:t>Test-XYz.exe wird zB. TEST_XYZ.EXE</w:t>
+        <w:rPr>
+          <w:lang w:val="de-DE"/>
+        </w:rPr>
+        <w:t xml:space="preserve">Test-XYz.exe wird zB. </w:t>
+      </w:r>
+      <w:r>
+        <w:t>TEST_XYZ.EXE</w:t>
       </w:r>
     </w:p>
     <w:p/>
@@ -1771,30 +1958,18 @@
           <w:color w:val="D4D4D4"/>
           <w:sz w:val="21"/>
           <w:szCs w:val="21"/>
-          <w:lang w:val="de-DE" w:eastAsia="de-DE"/>
-        </w:rPr>
-      </w:pPr>
-      <w:proofErr w:type="gramStart"/>
+          <w:lang w:eastAsia="de-DE"/>
+        </w:rPr>
+      </w:pPr>
       <w:r>
         <w:rPr>
           <w:rFonts w:ascii="Consolas" w:eastAsia="Times New Roman" w:hAnsi="Consolas" w:cs="Times New Roman"/>
           <w:color w:val="6A9955"/>
           <w:sz w:val="21"/>
           <w:szCs w:val="21"/>
-          <w:lang w:val="de-DE" w:eastAsia="de-DE"/>
-        </w:rPr>
-        <w:t>#!/</w:t>
-      </w:r>
-      <w:proofErr w:type="gramEnd"/>
-      <w:r>
-        <w:rPr>
-          <w:rFonts w:ascii="Consolas" w:eastAsia="Times New Roman" w:hAnsi="Consolas" w:cs="Times New Roman"/>
-          <w:color w:val="6A9955"/>
-          <w:sz w:val="21"/>
-          <w:szCs w:val="21"/>
-          <w:lang w:val="de-DE" w:eastAsia="de-DE"/>
-        </w:rPr>
-        <w:t>bin/bash</w:t>
+          <w:lang w:eastAsia="de-DE"/>
+        </w:rPr>
+        <w:t>#!/bin/bash</w:t>
       </w:r>
     </w:p>
     <w:p>
@@ -1806,7 +1981,7 @@
           <w:color w:val="D4D4D4"/>
           <w:sz w:val="21"/>
           <w:szCs w:val="21"/>
-          <w:lang w:val="de-DE" w:eastAsia="de-DE"/>
+          <w:lang w:eastAsia="de-DE"/>
         </w:rPr>
       </w:pPr>
       <w:r>
@@ -1815,7 +1990,7 @@
           <w:color w:val="6A9955"/>
           <w:sz w:val="21"/>
           <w:szCs w:val="21"/>
-          <w:lang w:val="de-DE" w:eastAsia="de-DE"/>
+          <w:lang w:eastAsia="de-DE"/>
         </w:rPr>
         <w:t># Author: Florian Gabriel (omniflow)</w:t>
       </w:r>
@@ -1829,7 +2004,7 @@
           <w:color w:val="D4D4D4"/>
           <w:sz w:val="21"/>
           <w:szCs w:val="21"/>
-          <w:lang w:val="de-DE" w:eastAsia="de-DE"/>
+          <w:lang w:eastAsia="de-DE"/>
         </w:rPr>
       </w:pPr>
     </w:p>
@@ -1842,7 +2017,7 @@
           <w:color w:val="D4D4D4"/>
           <w:sz w:val="21"/>
           <w:szCs w:val="21"/>
-          <w:lang w:val="de-DE" w:eastAsia="de-DE"/>
+          <w:lang w:eastAsia="de-DE"/>
         </w:rPr>
       </w:pPr>
       <w:r>
@@ -1851,7 +2026,7 @@
           <w:color w:val="6A9955"/>
           <w:sz w:val="21"/>
           <w:szCs w:val="21"/>
-          <w:lang w:val="de-DE" w:eastAsia="de-DE"/>
+          <w:lang w:eastAsia="de-DE"/>
         </w:rPr>
         <w:t># Begin of the scripts:</w:t>
       </w:r>
@@ -1865,7 +2040,7 @@
           <w:color w:val="D4D4D4"/>
           <w:sz w:val="21"/>
           <w:szCs w:val="21"/>
-          <w:lang w:val="de-DE" w:eastAsia="de-DE"/>
+          <w:lang w:eastAsia="de-DE"/>
         </w:rPr>
       </w:pPr>
       <w:r>
@@ -1874,7 +2049,7 @@
           <w:color w:val="6A9955"/>
           <w:sz w:val="21"/>
           <w:szCs w:val="21"/>
-          <w:lang w:val="de-DE" w:eastAsia="de-DE"/>
+          <w:lang w:eastAsia="de-DE"/>
         </w:rPr>
         <w:t># Load DRBL setting and functions</w:t>
       </w:r>
@@ -1888,16 +2063,16 @@
           <w:color w:val="D4D4D4"/>
           <w:sz w:val="21"/>
           <w:szCs w:val="21"/>
-          <w:lang w:val="de-DE" w:eastAsia="de-DE"/>
-        </w:rPr>
-      </w:pPr>
-      <w:r>
-        <w:rPr>
-          <w:rFonts w:ascii="Consolas" w:eastAsia="Times New Roman" w:hAnsi="Consolas" w:cs="Times New Roman"/>
-          <w:color w:val="D4D4D4"/>
-          <w:sz w:val="21"/>
-          <w:szCs w:val="21"/>
-          <w:lang w:val="de-DE" w:eastAsia="de-DE"/>
+          <w:lang w:eastAsia="de-DE"/>
+        </w:rPr>
+      </w:pPr>
+      <w:r>
+        <w:rPr>
+          <w:rFonts w:ascii="Consolas" w:eastAsia="Times New Roman" w:hAnsi="Consolas" w:cs="Times New Roman"/>
+          <w:color w:val="D4D4D4"/>
+          <w:sz w:val="21"/>
+          <w:szCs w:val="21"/>
+          <w:lang w:eastAsia="de-DE"/>
         </w:rPr>
         <w:t>DRBL_SCRIPT_PATH=</w:t>
       </w:r>
@@ -1907,7 +2082,7 @@
           <w:color w:val="CE9178"/>
           <w:sz w:val="21"/>
           <w:szCs w:val="21"/>
-          <w:lang w:val="de-DE" w:eastAsia="de-DE"/>
+          <w:lang w:eastAsia="de-DE"/>
         </w:rPr>
         <w:t>"</w:t>
       </w:r>
@@ -1917,7 +2092,7 @@
           <w:color w:val="9CDCFE"/>
           <w:sz w:val="21"/>
           <w:szCs w:val="21"/>
-          <w:lang w:val="de-DE" w:eastAsia="de-DE"/>
+          <w:lang w:eastAsia="de-DE"/>
         </w:rPr>
         <w:t>${DRBL_SCRIPT_PATH</w:t>
       </w:r>
@@ -1927,7 +2102,7 @@
           <w:color w:val="D4D4D4"/>
           <w:sz w:val="21"/>
           <w:szCs w:val="21"/>
-          <w:lang w:val="de-DE" w:eastAsia="de-DE"/>
+          <w:lang w:eastAsia="de-DE"/>
         </w:rPr>
         <w:t>:-/</w:t>
       </w:r>
@@ -1937,7 +2112,7 @@
           <w:color w:val="9CDCFE"/>
           <w:sz w:val="21"/>
           <w:szCs w:val="21"/>
-          <w:lang w:val="de-DE" w:eastAsia="de-DE"/>
+          <w:lang w:eastAsia="de-DE"/>
         </w:rPr>
         <w:t>usr</w:t>
       </w:r>
@@ -1947,7 +2122,7 @@
           <w:color w:val="D4D4D4"/>
           <w:sz w:val="21"/>
           <w:szCs w:val="21"/>
-          <w:lang w:val="de-DE" w:eastAsia="de-DE"/>
+          <w:lang w:eastAsia="de-DE"/>
         </w:rPr>
         <w:t>/</w:t>
       </w:r>
@@ -1957,7 +2132,7 @@
           <w:color w:val="9CDCFE"/>
           <w:sz w:val="21"/>
           <w:szCs w:val="21"/>
-          <w:lang w:val="de-DE" w:eastAsia="de-DE"/>
+          <w:lang w:eastAsia="de-DE"/>
         </w:rPr>
         <w:t>share</w:t>
       </w:r>
@@ -1967,7 +2142,7 @@
           <w:color w:val="D4D4D4"/>
           <w:sz w:val="21"/>
           <w:szCs w:val="21"/>
-          <w:lang w:val="de-DE" w:eastAsia="de-DE"/>
+          <w:lang w:eastAsia="de-DE"/>
         </w:rPr>
         <w:t>/</w:t>
       </w:r>
@@ -1977,7 +2152,7 @@
           <w:color w:val="9CDCFE"/>
           <w:sz w:val="21"/>
           <w:szCs w:val="21"/>
-          <w:lang w:val="de-DE" w:eastAsia="de-DE"/>
+          <w:lang w:eastAsia="de-DE"/>
         </w:rPr>
         <w:t>drbl}</w:t>
       </w:r>
@@ -1987,7 +2162,7 @@
           <w:color w:val="CE9178"/>
           <w:sz w:val="21"/>
           <w:szCs w:val="21"/>
-          <w:lang w:val="de-DE" w:eastAsia="de-DE"/>
+          <w:lang w:eastAsia="de-DE"/>
         </w:rPr>
         <w:t>"</w:t>
       </w:r>
@@ -2001,7 +2176,7 @@
           <w:color w:val="D4D4D4"/>
           <w:sz w:val="21"/>
           <w:szCs w:val="21"/>
-          <w:lang w:val="de-DE" w:eastAsia="de-DE"/>
+          <w:lang w:eastAsia="de-DE"/>
         </w:rPr>
       </w:pPr>
     </w:p>
@@ -2014,7 +2189,7 @@
           <w:color w:val="D4D4D4"/>
           <w:sz w:val="21"/>
           <w:szCs w:val="21"/>
-          <w:lang w:val="de-DE" w:eastAsia="de-DE"/>
+          <w:lang w:eastAsia="de-DE"/>
         </w:rPr>
       </w:pPr>
       <w:r>
@@ -2023,7 +2198,7 @@
           <w:color w:val="DCDCAA"/>
           <w:sz w:val="21"/>
           <w:szCs w:val="21"/>
-          <w:lang w:val="de-DE" w:eastAsia="de-DE"/>
+          <w:lang w:eastAsia="de-DE"/>
         </w:rPr>
         <w:t>.</w:t>
       </w:r>
@@ -2033,7 +2208,7 @@
           <w:color w:val="D4D4D4"/>
           <w:sz w:val="21"/>
           <w:szCs w:val="21"/>
-          <w:lang w:val="de-DE" w:eastAsia="de-DE"/>
+          <w:lang w:eastAsia="de-DE"/>
         </w:rPr>
         <w:t xml:space="preserve"> </w:t>
       </w:r>
@@ -2043,7 +2218,7 @@
           <w:color w:val="9CDCFE"/>
           <w:sz w:val="21"/>
           <w:szCs w:val="21"/>
-          <w:lang w:val="de-DE" w:eastAsia="de-DE"/>
+          <w:lang w:eastAsia="de-DE"/>
         </w:rPr>
         <w:t>$DRBL_SCRIPT_PATH</w:t>
       </w:r>
@@ -2053,7 +2228,7 @@
           <w:color w:val="D4D4D4"/>
           <w:sz w:val="21"/>
           <w:szCs w:val="21"/>
-          <w:lang w:val="de-DE" w:eastAsia="de-DE"/>
+          <w:lang w:eastAsia="de-DE"/>
         </w:rPr>
         <w:t>/sbin/drbl-conf-functions</w:t>
       </w:r>
@@ -2067,7 +2242,7 @@
           <w:color w:val="D4D4D4"/>
           <w:sz w:val="21"/>
           <w:szCs w:val="21"/>
-          <w:lang w:val="de-DE" w:eastAsia="de-DE"/>
+          <w:lang w:eastAsia="de-DE"/>
         </w:rPr>
       </w:pPr>
       <w:r>
@@ -2076,7 +2251,7 @@
           <w:color w:val="DCDCAA"/>
           <w:sz w:val="21"/>
           <w:szCs w:val="21"/>
-          <w:lang w:val="de-DE" w:eastAsia="de-DE"/>
+          <w:lang w:eastAsia="de-DE"/>
         </w:rPr>
         <w:t>.</w:t>
       </w:r>
@@ -2086,7 +2261,7 @@
           <w:color w:val="D4D4D4"/>
           <w:sz w:val="21"/>
           <w:szCs w:val="21"/>
-          <w:lang w:val="de-DE" w:eastAsia="de-DE"/>
+          <w:lang w:eastAsia="de-DE"/>
         </w:rPr>
         <w:t xml:space="preserve"> /etc/drbl/drbl-ocs.conf</w:t>
       </w:r>
@@ -2100,7 +2275,7 @@
           <w:color w:val="D4D4D4"/>
           <w:sz w:val="21"/>
           <w:szCs w:val="21"/>
-          <w:lang w:val="de-DE" w:eastAsia="de-DE"/>
+          <w:lang w:eastAsia="de-DE"/>
         </w:rPr>
       </w:pPr>
       <w:r>
@@ -2109,7 +2284,7 @@
           <w:color w:val="DCDCAA"/>
           <w:sz w:val="21"/>
           <w:szCs w:val="21"/>
-          <w:lang w:val="de-DE" w:eastAsia="de-DE"/>
+          <w:lang w:eastAsia="de-DE"/>
         </w:rPr>
         <w:t>.</w:t>
       </w:r>
@@ -2119,7 +2294,7 @@
           <w:color w:val="D4D4D4"/>
           <w:sz w:val="21"/>
           <w:szCs w:val="21"/>
-          <w:lang w:val="de-DE" w:eastAsia="de-DE"/>
+          <w:lang w:eastAsia="de-DE"/>
         </w:rPr>
         <w:t xml:space="preserve"> </w:t>
       </w:r>
@@ -2129,7 +2304,7 @@
           <w:color w:val="9CDCFE"/>
           <w:sz w:val="21"/>
           <w:szCs w:val="21"/>
-          <w:lang w:val="de-DE" w:eastAsia="de-DE"/>
+          <w:lang w:eastAsia="de-DE"/>
         </w:rPr>
         <w:t>$DRBL_SCRIPT_PATH</w:t>
       </w:r>
@@ -2139,7 +2314,7 @@
           <w:color w:val="D4D4D4"/>
           <w:sz w:val="21"/>
           <w:szCs w:val="21"/>
-          <w:lang w:val="de-DE" w:eastAsia="de-DE"/>
+          <w:lang w:eastAsia="de-DE"/>
         </w:rPr>
         <w:t>/sbin/ocs-functions</w:t>
       </w:r>
@@ -2153,7 +2328,7 @@
           <w:color w:val="D4D4D4"/>
           <w:sz w:val="21"/>
           <w:szCs w:val="21"/>
-          <w:lang w:val="de-DE" w:eastAsia="de-DE"/>
+          <w:lang w:eastAsia="de-DE"/>
         </w:rPr>
       </w:pPr>
     </w:p>
@@ -2166,7 +2341,7 @@
           <w:color w:val="D4D4D4"/>
           <w:sz w:val="21"/>
           <w:szCs w:val="21"/>
-          <w:lang w:val="de-DE" w:eastAsia="de-DE"/>
+          <w:lang w:eastAsia="de-DE"/>
         </w:rPr>
       </w:pPr>
       <w:r>
@@ -2175,7 +2350,7 @@
           <w:color w:val="6A9955"/>
           <w:sz w:val="21"/>
           <w:szCs w:val="21"/>
-          <w:lang w:val="de-DE" w:eastAsia="de-DE"/>
+          <w:lang w:eastAsia="de-DE"/>
         </w:rPr>
         <w:t># load the setting for clonezilla live.</w:t>
       </w:r>
@@ -2189,40 +2364,18 @@
           <w:color w:val="D4D4D4"/>
           <w:sz w:val="21"/>
           <w:szCs w:val="21"/>
-          <w:lang w:val="de-DE" w:eastAsia="de-DE"/>
-        </w:rPr>
-      </w:pPr>
-      <w:r>
-        <w:rPr>
-          <w:rFonts w:ascii="Consolas" w:eastAsia="Times New Roman" w:hAnsi="Consolas" w:cs="Times New Roman"/>
-          <w:color w:val="D4D4D4"/>
-          <w:sz w:val="21"/>
-          <w:szCs w:val="21"/>
-          <w:lang w:val="de-DE" w:eastAsia="de-DE"/>
-        </w:rPr>
-        <w:t xml:space="preserve">[ -e </w:t>
-      </w:r>
-      <w:proofErr w:type="gramStart"/>
-      <w:r>
-        <w:rPr>
-          <w:rFonts w:ascii="Consolas" w:eastAsia="Times New Roman" w:hAnsi="Consolas" w:cs="Times New Roman"/>
-          <w:color w:val="D4D4D4"/>
-          <w:sz w:val="21"/>
-          <w:szCs w:val="21"/>
-          <w:lang w:val="de-DE" w:eastAsia="de-DE"/>
-        </w:rPr>
-        <w:t>/etc/ocs/ocs-live.conf ]</w:t>
-      </w:r>
-      <w:proofErr w:type="gramEnd"/>
-      <w:r>
-        <w:rPr>
-          <w:rFonts w:ascii="Consolas" w:eastAsia="Times New Roman" w:hAnsi="Consolas" w:cs="Times New Roman"/>
-          <w:color w:val="D4D4D4"/>
-          <w:sz w:val="21"/>
-          <w:szCs w:val="21"/>
-          <w:lang w:val="de-DE" w:eastAsia="de-DE"/>
-        </w:rPr>
-        <w:t xml:space="preserve"> &amp;&amp; </w:t>
+          <w:lang w:eastAsia="de-DE"/>
+        </w:rPr>
+      </w:pPr>
+      <w:r>
+        <w:rPr>
+          <w:rFonts w:ascii="Consolas" w:eastAsia="Times New Roman" w:hAnsi="Consolas" w:cs="Times New Roman"/>
+          <w:color w:val="D4D4D4"/>
+          <w:sz w:val="21"/>
+          <w:szCs w:val="21"/>
+          <w:lang w:eastAsia="de-DE"/>
+        </w:rPr>
+        <w:t xml:space="preserve">[ -e /etc/ocs/ocs-live.conf ] &amp;&amp; </w:t>
       </w:r>
       <w:r>
         <w:rPr>
@@ -2230,7 +2383,7 @@
           <w:color w:val="DCDCAA"/>
           <w:sz w:val="21"/>
           <w:szCs w:val="21"/>
-          <w:lang w:val="de-DE" w:eastAsia="de-DE"/>
+          <w:lang w:eastAsia="de-DE"/>
         </w:rPr>
         <w:t>.</w:t>
       </w:r>
@@ -2240,7 +2393,7 @@
           <w:color w:val="D4D4D4"/>
           <w:sz w:val="21"/>
           <w:szCs w:val="21"/>
-          <w:lang w:val="de-DE" w:eastAsia="de-DE"/>
+          <w:lang w:eastAsia="de-DE"/>
         </w:rPr>
         <w:t xml:space="preserve"> /etc/ocs/ocs-live.conf</w:t>
       </w:r>
@@ -2254,7 +2407,7 @@
           <w:color w:val="D4D4D4"/>
           <w:sz w:val="21"/>
           <w:szCs w:val="21"/>
-          <w:lang w:val="de-DE" w:eastAsia="de-DE"/>
+          <w:lang w:eastAsia="de-DE"/>
         </w:rPr>
       </w:pPr>
       <w:r>
@@ -2263,7 +2416,7 @@
           <w:color w:val="6A9955"/>
           <w:sz w:val="21"/>
           <w:szCs w:val="21"/>
-          <w:lang w:val="de-DE" w:eastAsia="de-DE"/>
+          <w:lang w:eastAsia="de-DE"/>
         </w:rPr>
         <w:t># Load language files. For English, use "en_US.UTF-8".</w:t>
       </w:r>
@@ -2277,16 +2430,16 @@
           <w:color w:val="D4D4D4"/>
           <w:sz w:val="21"/>
           <w:szCs w:val="21"/>
-          <w:lang w:val="de-DE" w:eastAsia="de-DE"/>
-        </w:rPr>
-      </w:pPr>
-      <w:r>
-        <w:rPr>
-          <w:rFonts w:ascii="Consolas" w:eastAsia="Times New Roman" w:hAnsi="Consolas" w:cs="Times New Roman"/>
-          <w:color w:val="D4D4D4"/>
-          <w:sz w:val="21"/>
-          <w:szCs w:val="21"/>
-          <w:lang w:val="de-DE" w:eastAsia="de-DE"/>
+          <w:lang w:eastAsia="de-DE"/>
+        </w:rPr>
+      </w:pPr>
+      <w:r>
+        <w:rPr>
+          <w:rFonts w:ascii="Consolas" w:eastAsia="Times New Roman" w:hAnsi="Consolas" w:cs="Times New Roman"/>
+          <w:color w:val="D4D4D4"/>
+          <w:sz w:val="21"/>
+          <w:szCs w:val="21"/>
+          <w:lang w:eastAsia="de-DE"/>
         </w:rPr>
         <w:t>ask_and_load_lang_set en_US.UTF-8</w:t>
       </w:r>
@@ -2300,7 +2453,7 @@
           <w:color w:val="D4D4D4"/>
           <w:sz w:val="21"/>
           <w:szCs w:val="21"/>
-          <w:lang w:val="de-DE" w:eastAsia="de-DE"/>
+          <w:lang w:eastAsia="de-DE"/>
         </w:rPr>
       </w:pPr>
     </w:p>
@@ -2313,7 +2466,7 @@
           <w:color w:val="D4D4D4"/>
           <w:sz w:val="21"/>
           <w:szCs w:val="21"/>
-          <w:lang w:val="de-DE" w:eastAsia="de-DE"/>
+          <w:lang w:eastAsia="de-DE"/>
         </w:rPr>
       </w:pPr>
       <w:r>
@@ -2322,7 +2475,7 @@
           <w:color w:val="6A9955"/>
           <w:sz w:val="21"/>
           <w:szCs w:val="21"/>
-          <w:lang w:val="de-DE" w:eastAsia="de-DE"/>
+          <w:lang w:eastAsia="de-DE"/>
         </w:rPr>
         <w:t># The above is almost necessary, it is recommended to include them in your own custom-ocs.</w:t>
       </w:r>
@@ -2336,7 +2489,7 @@
           <w:color w:val="6A9955"/>
           <w:sz w:val="21"/>
           <w:szCs w:val="21"/>
-          <w:lang w:val="de-DE" w:eastAsia="de-DE"/>
+          <w:lang w:eastAsia="de-DE"/>
         </w:rPr>
       </w:pPr>
       <w:r>
@@ -2345,7 +2498,7 @@
           <w:color w:val="6A9955"/>
           <w:sz w:val="21"/>
           <w:szCs w:val="21"/>
-          <w:lang w:val="de-DE" w:eastAsia="de-DE"/>
+          <w:lang w:eastAsia="de-DE"/>
         </w:rPr>
         <w:t># From here, you can write your own scripts.</w:t>
       </w:r>
@@ -2359,7 +2512,7 @@
           <w:color w:val="D4D4D4"/>
           <w:sz w:val="21"/>
           <w:szCs w:val="21"/>
-          <w:lang w:val="de-DE" w:eastAsia="de-DE"/>
+          <w:lang w:eastAsia="de-DE"/>
         </w:rPr>
       </w:pPr>
     </w:p>
@@ -2368,37 +2521,147 @@
     <w:p>
       <w:pPr>
         <w:pStyle w:val="berschrift2"/>
-      </w:pPr>
-      <w:r>
+        <w:rPr>
+          <w:lang w:val="de-DE"/>
+        </w:rPr>
+      </w:pPr>
+      <w:r>
+        <w:rPr>
+          <w:lang w:val="de-DE"/>
+        </w:rPr>
         <w:t>Hilfreiche</w:t>
       </w:r>
       <w:r>
+        <w:rPr>
+          <w:lang w:val="de-DE"/>
+        </w:rPr>
         <w:t xml:space="preserve"> CZ</w:t>
       </w:r>
       <w:r>
+        <w:rPr>
+          <w:lang w:val="de-DE"/>
+        </w:rPr>
         <w:t xml:space="preserve"> Commands</w:t>
       </w:r>
     </w:p>
-    <w:p/>
+    <w:p>
+      <w:pPr>
+        <w:rPr>
+          <w:lang w:val="de-DE"/>
+        </w:rPr>
+      </w:pPr>
+    </w:p>
     <w:p>
       <w:pPr>
         <w:rPr>
           <w:b/>
+          <w:lang w:val="de-DE"/>
         </w:rPr>
       </w:pPr>
       <w:r>
         <w:rPr>
           <w:b/>
+          <w:lang w:val="de-DE"/>
         </w:rPr>
         <w:lastRenderedPageBreak/>
         <w:t>DHCP aktivieren</w:t>
       </w:r>
     </w:p>
     <w:p>
-      <w:r>
+      <w:pPr>
+        <w:rPr>
+          <w:lang w:val="de-DE"/>
+        </w:rPr>
+      </w:pPr>
+      <w:r>
+        <w:rPr>
+          <w:lang w:val="de-DE"/>
+        </w:rPr>
         <w:t>dhclient</w:t>
       </w:r>
     </w:p>
+    <w:p>
+      <w:pPr>
+        <w:rPr>
+          <w:lang w:val="de-DE"/>
+        </w:rPr>
+      </w:pPr>
+    </w:p>
+    <w:p>
+      <w:pPr>
+        <w:rPr>
+          <w:b/>
+        </w:rPr>
+      </w:pPr>
+      <w:r>
+        <w:rPr>
+          <w:b/>
+        </w:rPr>
+        <w:t>Tastaturlayout ändern</w:t>
+      </w:r>
+    </w:p>
+    <w:p>
+      <w:r>
+        <w:t>dpkg-reconfigure console-data</w:t>
+      </w:r>
+    </w:p>
+    <w:p>
+      <w:pPr>
+        <w:rPr>
+          <w:lang w:val="de-DE"/>
+        </w:rPr>
+      </w:pPr>
+      <w:r>
+        <w:rPr>
+          <w:lang w:val="de-DE"/>
+        </w:rPr>
+        <w:t>dpkg-reconfigure keyboard-configuration</w:t>
+      </w:r>
+    </w:p>
+    <w:p>
+      <w:pPr>
+        <w:rPr>
+          <w:lang w:val="de-DE"/>
+        </w:rPr>
+      </w:pPr>
+    </w:p>
+    <w:p>
+      <w:pPr>
+        <w:rPr>
+          <w:lang w:val="de-DE"/>
+        </w:rPr>
+      </w:pPr>
+      <w:r>
+        <w:rPr>
+          <w:lang w:val="de-DE"/>
+        </w:rPr>
+        <w:t>Commands fürs Skripten</w:t>
+      </w:r>
+      <w:r>
+        <w:rPr>
+          <w:lang w:val="de-DE"/>
+        </w:rPr>
+        <w:br/>
+      </w:r>
+      <w:r>
+        <w:rPr>
+          <w:lang w:val="de-DE"/>
+        </w:rPr>
+        <w:br/>
+      </w:r>
+      <w:r>
+        <w:rPr>
+          <w:b/>
+          <w:lang w:val="de-DE"/>
+        </w:rPr>
+        <w:t>Verzeichnis erstellen auch wenn es bereits existiert</w:t>
+      </w:r>
+    </w:p>
+    <w:p>
+      <w:r>
+        <w:t xml:space="preserve">mkdir -p </w:t>
+      </w:r>
+    </w:p>
     <w:p/>
     <w:p>
       <w:pPr>
@@ -2410,204 +2673,57 @@
         <w:rPr>
           <w:b/>
         </w:rPr>
-        <w:t>Tastaturlayout ändern</w:t>
-      </w:r>
-    </w:p>
-    <w:p>
-      <w:r>
-        <w:t>dpkg-reconfigure console-data</w:t>
-      </w:r>
-    </w:p>
-    <w:p>
-      <w:r>
-        <w:t>dpkg-reconfigure keyboard-configuration</w:t>
+        <w:t>Mount Cifs</w:t>
+      </w:r>
+    </w:p>
+    <w:p>
+      <w:r>
+        <w:t>sudo mount -t cifs -o username=$user,password=$password,uid=33,gid=33,file_mode=0770,dir_mode=0770 $remote$mntFolder</w:t>
       </w:r>
     </w:p>
     <w:p/>
-    <w:p>
-      <w:r>
-        <w:t>Commands fürs Skripten</w:t>
-      </w:r>
-      <w:r>
-        <w:br/>
-      </w:r>
-      <w:r>
-        <w:br/>
-      </w:r>
-      <w:r>
-        <w:rPr>
-          <w:b/>
-        </w:rPr>
-        <w:t>Verzeichnis erstellen auch wenn es bereits existier</w:t>
-      </w:r>
-      <w:r>
-        <w:rPr>
-          <w:b/>
-        </w:rPr>
-        <w:t>t</w:t>
-      </w:r>
-    </w:p>
-    <w:p>
-      <w:r>
-        <w:t xml:space="preserve">mkdir -p </w:t>
-      </w:r>
-    </w:p>
     <w:p/>
     <w:p>
       <w:pPr>
-        <w:rPr>
-          <w:b/>
-        </w:rPr>
-      </w:pPr>
-      <w:r>
-        <w:rPr>
-          <w:b/>
-        </w:rPr>
-        <w:t>Mount Cifs</w:t>
-      </w:r>
-    </w:p>
-    <w:p>
-      <w:pPr>
-        <w:rPr>
-          <w:lang w:val="de-DE"/>
-        </w:rPr>
-      </w:pPr>
-      <w:r>
-        <w:rPr>
-          <w:lang w:val="de-DE"/>
-        </w:rPr>
-        <w:t>sudo mount -t cifs -o username=$</w:t>
-      </w:r>
-      <w:proofErr w:type="gramStart"/>
-      <w:r>
-        <w:rPr>
-          <w:lang w:val="de-DE"/>
-        </w:rPr>
-        <w:t>user,password</w:t>
-      </w:r>
-      <w:proofErr w:type="gramEnd"/>
-      <w:r>
-        <w:rPr>
-          <w:lang w:val="de-DE"/>
-        </w:rPr>
-        <w:t>=$password,uid=33,gid=33,file_mode=0770,dir_mode=0770 $remote$mntFolder</w:t>
-      </w:r>
-    </w:p>
-    <w:p>
-      <w:pPr>
-        <w:rPr>
-          <w:lang w:val="de-DE"/>
-        </w:rPr>
-      </w:pPr>
-    </w:p>
-    <w:p>
-      <w:pPr>
-        <w:rPr>
-          <w:lang w:val="de-DE"/>
-        </w:rPr>
-      </w:pPr>
-    </w:p>
-    <w:p>
-      <w:pPr>
         <w:pStyle w:val="berschrift2"/>
-        <w:rPr>
-          <w:lang w:val="de-DE"/>
-        </w:rPr>
-      </w:pPr>
-      <w:r>
-        <w:rPr>
-          <w:lang w:val="de-DE"/>
-        </w:rPr>
+      </w:pPr>
+      <w:r>
         <w:t xml:space="preserve">OCS-ISO </w:t>
       </w:r>
       <w:r>
-        <w:rPr>
-          <w:lang w:val="de-DE"/>
-        </w:rPr>
         <w:t xml:space="preserve">command </w:t>
       </w:r>
       <w:r>
-        <w:rPr>
-          <w:lang w:val="de-DE"/>
-        </w:rPr>
         <w:t>options</w:t>
       </w:r>
     </w:p>
     <w:p>
-      <w:pPr>
-        <w:rPr>
-          <w:lang w:val="de-DE"/>
-        </w:rPr>
-      </w:pPr>
-      <w:r>
-        <w:rPr>
-          <w:lang w:val="de-DE"/>
-        </w:rPr>
+      <w:r>
         <w:t xml:space="preserve">    echo "Usage:"</w:t>
       </w:r>
     </w:p>
     <w:p>
-      <w:pPr>
-        <w:rPr>
-          <w:lang w:val="de-DE"/>
-        </w:rPr>
-      </w:pPr>
-      <w:r>
-        <w:rPr>
-          <w:lang w:val="de-DE"/>
-        </w:rPr>
+      <w:r>
         <w:t xml:space="preserve">    echo "To put clonezilla image into live CD:"</w:t>
       </w:r>
     </w:p>
     <w:p>
-      <w:pPr>
-        <w:rPr>
-          <w:lang w:val="de-DE"/>
-        </w:rPr>
-      </w:pPr>
-      <w:r>
-        <w:rPr>
-          <w:lang w:val="de-DE"/>
-        </w:rPr>
+      <w:r>
         <w:t xml:space="preserve">    echo "$prog [OPTION] CLONEZILLA_IMAGE_NAME"</w:t>
       </w:r>
     </w:p>
     <w:p>
-      <w:pPr>
-        <w:rPr>
-          <w:lang w:val="de-DE"/>
-        </w:rPr>
-      </w:pPr>
-      <w:r>
-        <w:rPr>
-          <w:lang w:val="de-DE"/>
-        </w:rPr>
+      <w:r>
         <w:t xml:space="preserve">    echo "OPTION:"</w:t>
       </w:r>
     </w:p>
     <w:p>
-      <w:pPr>
-        <w:rPr>
-          <w:lang w:val="de-DE"/>
-        </w:rPr>
-      </w:pPr>
-      <w:r>
-        <w:rPr>
-          <w:lang w:val="de-DE"/>
-        </w:rPr>
+      <w:r>
         <w:t xml:space="preserve">    language_help_prompt_by_idx_no</w:t>
       </w:r>
     </w:p>
     <w:p>
-      <w:pPr>
-        <w:rPr>
-          <w:lang w:val="de-DE"/>
-        </w:rPr>
-      </w:pPr>
-      <w:r>
-        <w:rPr>
-          <w:lang w:val="de-DE"/>
-        </w:rPr>
+      <w:r>
         <w:t xml:space="preserve">    echo "-a, --file-name-prefix NAME    Assign the output file name as NAME.iso. $0 will auto append '.iso' in the end of filename."</w:t>
       </w:r>
     </w:p>
@@ -2618,90 +2734,33 @@
         </w:rPr>
       </w:pPr>
       <w:r>
-        <w:rPr>
-          <w:lang w:val="de-DE"/>
-        </w:rPr>
-        <w:t xml:space="preserve">    echo "-b, --bg-</w:t>
-      </w:r>
-      <w:proofErr w:type="gramStart"/>
-      <w:r>
-        <w:rPr>
-          <w:lang w:val="de-DE"/>
-        </w:rPr>
-        <w:t>mode  [</w:t>
-      </w:r>
-      <w:proofErr w:type="gramEnd"/>
-      <w:r>
-        <w:rPr>
-          <w:lang w:val="de-DE"/>
-        </w:rPr>
-        <w:t>text|graphic]  Assign the background of boot menu. Default is graphic"</w:t>
-      </w:r>
-    </w:p>
-    <w:p>
-      <w:pPr>
-        <w:rPr>
-          <w:lang w:val="de-DE"/>
-        </w:rPr>
-      </w:pPr>
-      <w:r>
-        <w:rPr>
-          <w:lang w:val="de-DE"/>
-        </w:rPr>
-        <w:t xml:space="preserve">    echo "-e, --extra-</w:t>
-      </w:r>
-      <w:proofErr w:type="gramStart"/>
-      <w:r>
-        <w:rPr>
-          <w:lang w:val="de-DE"/>
-        </w:rPr>
-        <w:t>param  PARAM</w:t>
-      </w:r>
-      <w:proofErr w:type="gramEnd"/>
-      <w:r>
-        <w:rPr>
-          <w:lang w:val="de-DE"/>
-        </w:rPr>
-        <w:t xml:space="preserve">  Assign extra parameter PARAM for clonezilla live to run, PARAM will be appended when run in ocs-live-restore or ocs."</w:t>
-      </w:r>
-    </w:p>
-    <w:p>
-      <w:pPr>
-        <w:rPr>
-          <w:lang w:val="de-DE"/>
-        </w:rPr>
-      </w:pPr>
-      <w:r>
-        <w:rPr>
-          <w:lang w:val="de-DE"/>
-        </w:rPr>
-        <w:t xml:space="preserve">    echo "-f, --on-the-fly </w:t>
-      </w:r>
-      <w:proofErr w:type="gramStart"/>
-      <w:r>
-        <w:rPr>
-          <w:lang w:val="de-DE"/>
-        </w:rPr>
-        <w:t>DEV  Write</w:t>
-      </w:r>
-      <w:proofErr w:type="gramEnd"/>
-      <w:r>
-        <w:rPr>
-          <w:lang w:val="de-DE"/>
-        </w:rPr>
-        <w:t xml:space="preserve"> the output to CD/DVD writer DEV (such as /dev/hdc) instead of creating an ISO file."</w:t>
-      </w:r>
-    </w:p>
-    <w:p>
-      <w:pPr>
-        <w:rPr>
-          <w:lang w:val="de-DE"/>
-        </w:rPr>
-      </w:pPr>
-      <w:r>
-        <w:rPr>
-          <w:lang w:val="de-DE"/>
-        </w:rPr>
+        <w:t xml:space="preserve">    echo "-b, --bg-mode  [text|graphic]  Assign the background of boot menu. </w:t>
+      </w:r>
+      <w:r>
+        <w:rPr>
+          <w:lang w:val="de-DE"/>
+        </w:rPr>
+        <w:t>Default is graphic"</w:t>
+      </w:r>
+    </w:p>
+    <w:p>
+      <w:r>
+        <w:rPr>
+          <w:lang w:val="de-DE"/>
+        </w:rPr>
+        <w:t xml:space="preserve">    </w:t>
+      </w:r>
+      <w:r>
+        <w:t>echo "-e, --extra-param  PARAM  Assign extra parameter PARAM for clonezilla live to run, PARAM will be appended when run in ocs-live-restore or ocs."</w:t>
+      </w:r>
+    </w:p>
+    <w:p>
+      <w:r>
+        <w:t xml:space="preserve">    echo "-f, --on-the-fly DEV  Write the output to CD/DVD writer DEV (such as /dev/hdc) instead of creating an ISO file."</w:t>
+      </w:r>
+    </w:p>
+    <w:p>
+      <w:r>
         <w:t xml:space="preserve">    echo "-g, --ocs-live-language LANGUAGE Assign the language when using clonezilla live, available languages are en_US.UTF-8, zh_TW.UTF-8 "</w:t>
       </w:r>
     </w:p>
@@ -2712,1286 +2771,385 @@
         </w:rPr>
       </w:pPr>
       <w:r>
-        <w:rPr>
-          <w:lang w:val="de-DE"/>
-        </w:rPr>
         <w:lastRenderedPageBreak/>
-        <w:t xml:space="preserve">    echo "-i, --assign-version-no </w:t>
-      </w:r>
-      <w:proofErr w:type="gramStart"/>
-      <w:r>
-        <w:rPr>
-          <w:lang w:val="de-DE"/>
-        </w:rPr>
-        <w:t>NO  Assign</w:t>
-      </w:r>
-      <w:proofErr w:type="gramEnd"/>
-      <w:r>
-        <w:rPr>
-          <w:lang w:val="de-DE"/>
-        </w:rPr>
-        <w:t xml:space="preserve"> the version no as NO instead of date. This only works when using with option -s."</w:t>
-      </w:r>
-    </w:p>
-    <w:p>
-      <w:pPr>
-        <w:rPr>
-          <w:lang w:val="de-DE"/>
-        </w:rPr>
-      </w:pPr>
-      <w:r>
-        <w:rPr>
-          <w:lang w:val="de-DE"/>
-        </w:rPr>
-        <w:t xml:space="preserve">    echo "-j, --debian-iso ISO_</w:t>
-      </w:r>
-      <w:proofErr w:type="gramStart"/>
-      <w:r>
-        <w:rPr>
-          <w:lang w:val="de-DE"/>
-        </w:rPr>
-        <w:t>FILE  Assign</w:t>
-      </w:r>
-      <w:proofErr w:type="gramEnd"/>
-      <w:r>
-        <w:rPr>
-          <w:lang w:val="de-DE"/>
-        </w:rPr>
-        <w:t xml:space="preserve"> Debian live template iso file name as ISO_FILE to be used to create Clonezilla live. By default the ISO_FILE is \"$DEBIAN_ISO_DEF\"."</w:t>
-      </w:r>
-    </w:p>
-    <w:p>
-      <w:pPr>
-        <w:rPr>
-          <w:lang w:val="de-DE"/>
-        </w:rPr>
-      </w:pPr>
-      <w:r>
-        <w:rPr>
-          <w:lang w:val="de-DE"/>
-        </w:rPr>
+        <w:t xml:space="preserve">    echo "-i, --assign-version-no NO  Assign the version no as NO instead of date. </w:t>
+      </w:r>
+      <w:r>
+        <w:rPr>
+          <w:lang w:val="de-DE"/>
+        </w:rPr>
+        <w:t>This only works when using with option -s."</w:t>
+      </w:r>
+    </w:p>
+    <w:p>
+      <w:r>
+        <w:rPr>
+          <w:lang w:val="de-DE"/>
+        </w:rPr>
+        <w:t xml:space="preserve">    </w:t>
+      </w:r>
+      <w:r>
+        <w:t>echo "-j, --debian-iso ISO_FILE  Assign Debian live template iso file name as ISO_FILE to be used to create Clonezilla live. By default the ISO_FILE is \"$DEBIAN_ISO_DEF\"."</w:t>
+      </w:r>
+    </w:p>
+    <w:p>
+      <w:r>
         <w:t xml:space="preserve">    echo "-k, --ocs-live-keymap KEYBOARD_LAYOUT Assign the keyboard layout when using clonezilla live. You can find the keyboard layout in /usr/share/X11/xkb/rules/base.lst. e.g. use '-k fr' for French keyboard layout. If 'NONE' is used, the default one (US keyboard) will be use. For more info, please check the live manual on Debian Live website."</w:t>
       </w:r>
     </w:p>
     <w:p>
-      <w:pPr>
-        <w:rPr>
-          <w:lang w:val="de-DE"/>
-        </w:rPr>
-      </w:pPr>
-      <w:r>
-        <w:rPr>
-          <w:lang w:val="de-DE"/>
-        </w:rPr>
-        <w:t xml:space="preserve">    echo "-m, --custom-</w:t>
-      </w:r>
-      <w:proofErr w:type="gramStart"/>
-      <w:r>
-        <w:rPr>
-          <w:lang w:val="de-DE"/>
-        </w:rPr>
-        <w:t>ocs  PATH</w:t>
-      </w:r>
-      <w:proofErr w:type="gramEnd"/>
-      <w:r>
-        <w:rPr>
-          <w:lang w:val="de-DE"/>
-        </w:rPr>
-        <w:t>/custom-ocs  Use the customized ocs program 'custom-ocs' instead of the default one. Note! PATH should be assigned so that it can be found. This is advanced mode."</w:t>
-      </w:r>
-    </w:p>
-    <w:p>
-      <w:pPr>
-        <w:rPr>
-          <w:lang w:val="de-DE"/>
-        </w:rPr>
-      </w:pPr>
-      <w:r>
-        <w:rPr>
-          <w:lang w:val="de-DE"/>
-        </w:rPr>
+      <w:r>
+        <w:t xml:space="preserve">    echo "-m, --custom-ocs  PATH/custom-ocs  Use the customized ocs program 'custom-ocs' instead of the default one. Note! PATH should be assigned so that it can be found. This is advanced mode."</w:t>
+      </w:r>
+    </w:p>
+    <w:p>
+      <w:r>
         <w:t xml:space="preserve">    echo "-n, --ocs-live-boot-menu-option EXTRA_OPTION Assign an extra option for ocs-live-boot-menu. //NOTE// Do not put '-' in this EXTRA_OPTION, $0 will add that automatically. e.g. if you want to add -s1 for ocs-live-boot-menu to run, use 's1' only."</w:t>
       </w:r>
     </w:p>
     <w:p>
-      <w:pPr>
-        <w:rPr>
-          <w:lang w:val="de-DE"/>
-        </w:rPr>
-      </w:pPr>
-      <w:r>
-        <w:rPr>
-          <w:lang w:val="de-DE"/>
-        </w:rPr>
-        <w:t xml:space="preserve">    echo "-o, --normal-</w:t>
-      </w:r>
-      <w:proofErr w:type="gramStart"/>
-      <w:r>
-        <w:rPr>
-          <w:lang w:val="de-DE"/>
-        </w:rPr>
-        <w:t>menu  When</w:t>
-      </w:r>
-      <w:proofErr w:type="gramEnd"/>
-      <w:r>
-        <w:rPr>
-          <w:lang w:val="de-DE"/>
-        </w:rPr>
-        <w:t xml:space="preserve"> a clonezilla image is inserted, by default only restore menu will be shown in the created ISO file. If you want to show normal menu, i.e. with save and restore menu, use this one."</w:t>
-      </w:r>
-    </w:p>
-    <w:p>
-      <w:pPr>
-        <w:rPr>
-          <w:lang w:val="de-DE"/>
-        </w:rPr>
-      </w:pPr>
-      <w:r>
-        <w:rPr>
-          <w:lang w:val="de-DE"/>
-        </w:rPr>
-        <w:t xml:space="preserve">    echo "-p, --image-path   Assign the clonezilla image path where CLONEZILLA_IMAGE_NAME exists. Default = $ocsroot"</w:t>
-      </w:r>
-    </w:p>
-    <w:p>
-      <w:pPr>
-        <w:rPr>
-          <w:lang w:val="de-DE"/>
-        </w:rPr>
-      </w:pPr>
-      <w:r>
-        <w:rPr>
-          <w:lang w:val="de-DE"/>
-        </w:rPr>
-        <w:t xml:space="preserve">    echo "-r, --ocs-live-boot-menu-timeout </w:t>
-      </w:r>
-      <w:proofErr w:type="gramStart"/>
-      <w:r>
-        <w:rPr>
-          <w:lang w:val="de-DE"/>
-        </w:rPr>
-        <w:t>PARAM  Set</w:t>
-      </w:r>
-      <w:proofErr w:type="gramEnd"/>
-      <w:r>
-        <w:rPr>
-          <w:lang w:val="de-DE"/>
-        </w:rPr>
-        <w:t xml:space="preserve"> live boot menu timeout argument for ocs-live-boot-menu to PARAM."</w:t>
-      </w:r>
-    </w:p>
-    <w:p>
-      <w:pPr>
-        <w:rPr>
-          <w:lang w:val="de-DE"/>
-        </w:rPr>
-      </w:pPr>
-      <w:r>
-        <w:rPr>
-          <w:lang w:val="de-DE"/>
-        </w:rPr>
+      <w:r>
+        <w:t xml:space="preserve">    echo "-o, --normal-menu  When a clonezilla image is inserted, by default only restore menu will be shown in the created ISO file. If you want to show normal menu, i.e. with save and restore menu, use this one."</w:t>
+      </w:r>
+    </w:p>
+    <w:p>
+      <w:pPr>
+        <w:rPr>
+          <w:lang w:val="de-DE"/>
+        </w:rPr>
+      </w:pPr>
+      <w:r>
+        <w:t xml:space="preserve">    echo "-p, --image-path   Assign the clonezilla image path where CLONEZILLA_IMAGE_NAME exists. </w:t>
+      </w:r>
+      <w:r>
+        <w:rPr>
+          <w:lang w:val="de-DE"/>
+        </w:rPr>
+        <w:t>Default = $ocsroot"</w:t>
+      </w:r>
+    </w:p>
+    <w:p>
+      <w:r>
+        <w:rPr>
+          <w:lang w:val="de-DE"/>
+        </w:rPr>
+        <w:t xml:space="preserve">    </w:t>
+      </w:r>
+      <w:r>
+        <w:t>echo "-r, --ocs-live-boot-menu-timeout PARAM  Set live boot menu timeout argument for ocs-live-boot-menu to PARAM."</w:t>
+      </w:r>
+    </w:p>
+    <w:p>
+      <w:r>
         <w:t xml:space="preserve">    echo "-s, --skip-image   Do not include any clonezilla image. The is used to created a live CD with DRBL/Clonezilla programs only."</w:t>
       </w:r>
     </w:p>
     <w:p>
-      <w:pPr>
-        <w:rPr>
-          <w:lang w:val="de-DE"/>
-        </w:rPr>
-      </w:pPr>
-      <w:r>
-        <w:rPr>
-          <w:lang w:val="de-DE"/>
-        </w:rPr>
-        <w:t xml:space="preserve">    echo "-t, --ocs-live-</w:t>
-      </w:r>
-      <w:proofErr w:type="gramStart"/>
-      <w:r>
-        <w:rPr>
-          <w:lang w:val="de-DE"/>
-        </w:rPr>
-        <w:t>batch  Set</w:t>
-      </w:r>
-      <w:proofErr w:type="gramEnd"/>
-      <w:r>
-        <w:rPr>
-          <w:lang w:val="de-DE"/>
-        </w:rPr>
-        <w:t xml:space="preserve"> clonezilla live to run in batch mode, usually it's for restoring. If this mode is set, some dialog question will be ignored."</w:t>
-      </w:r>
-    </w:p>
-    <w:p>
-      <w:pPr>
-        <w:rPr>
-          <w:lang w:val="de-DE"/>
-        </w:rPr>
-      </w:pPr>
-      <w:r>
-        <w:rPr>
-          <w:lang w:val="de-DE"/>
-        </w:rPr>
+      <w:r>
+        <w:t xml:space="preserve">    echo "-t, --ocs-live-batch  Set clonezilla live to run in batch mode, usually it's for restoring. If this mode is set, some dialog question will be ignored."</w:t>
+      </w:r>
+    </w:p>
+    <w:p>
+      <w:r>
         <w:t xml:space="preserve">    echo "-u, --include-dir DIR   Include a dir in the target iso file."</w:t>
       </w:r>
     </w:p>
     <w:p>
-      <w:pPr>
-        <w:rPr>
-          <w:lang w:val="de-DE"/>
-        </w:rPr>
-      </w:pPr>
-      <w:r>
-        <w:rPr>
-          <w:lang w:val="de-DE"/>
-        </w:rPr>
-        <w:t xml:space="preserve">    echo "-x, --extra-boot-</w:t>
-      </w:r>
-      <w:proofErr w:type="gramStart"/>
-      <w:r>
-        <w:rPr>
-          <w:lang w:val="de-DE"/>
-        </w:rPr>
-        <w:t>param  EXTRA</w:t>
-      </w:r>
-      <w:proofErr w:type="gramEnd"/>
-      <w:r>
-        <w:rPr>
-          <w:lang w:val="de-DE"/>
-        </w:rPr>
-        <w:t>_PARAM  Assign extra boot parameter EXTRA_PARAM for clonezilla live kernel to read. These parameters are the same with that from live-boot or live-config. Ex. \"noeject\" can be use to not prompt to eject the CD on reboot."</w:t>
-      </w:r>
-    </w:p>
-    <w:p>
-      <w:pPr>
-        <w:rPr>
-          <w:lang w:val="de-DE"/>
-        </w:rPr>
-      </w:pPr>
-      <w:r>
-        <w:rPr>
-          <w:lang w:val="de-DE"/>
-        </w:rPr>
-        <w:t xml:space="preserve">    echo "-y, --syslinux-ver </w:t>
-      </w:r>
-      <w:proofErr w:type="gramStart"/>
-      <w:r>
-        <w:rPr>
-          <w:lang w:val="de-DE"/>
-        </w:rPr>
-        <w:t>VER  Assign</w:t>
-      </w:r>
-      <w:proofErr w:type="gramEnd"/>
-      <w:r>
-        <w:rPr>
-          <w:lang w:val="de-DE"/>
-        </w:rPr>
-        <w:t xml:space="preserve"> the syslinux version as VER. E.g. 6.02, 6.03-pre1"</w:t>
-      </w:r>
-    </w:p>
-    <w:p>
-      <w:pPr>
-        <w:rPr>
-          <w:lang w:val="de-DE"/>
-        </w:rPr>
-      </w:pPr>
-      <w:r>
-        <w:rPr>
-          <w:lang w:val="de-DE"/>
-        </w:rPr>
+      <w:r>
+        <w:t xml:space="preserve">    echo "-x, --extra-boot-param  EXTRA_PARAM  Assign extra boot parameter EXTRA_PARAM for clonezilla live kernel to read. These parameters are the same with that from live-boot or live-config. Ex. \"noeject\" can be use to not prompt to eject the CD on reboot."</w:t>
+      </w:r>
+    </w:p>
+    <w:p>
+      <w:r>
+        <w:t xml:space="preserve">    echo "-y, --syslinux-ver VER  Assign the syslinux version as VER. E.g. 6.02, 6.03-pre1"</w:t>
+      </w:r>
+    </w:p>
+    <w:p>
+      <w:r>
         <w:t xml:space="preserve">    echo "$prog will download a template Debian live CD for clonezilla iso file if ncecessary. You can also download it by yourself, and put it in the working directory when you run $prog. If you want to create that template iso file in Debian Etch, run create-debian-live."</w:t>
       </w:r>
     </w:p>
     <w:p>
-      <w:pPr>
-        <w:rPr>
-          <w:lang w:val="de-DE"/>
-        </w:rPr>
-      </w:pPr>
-      <w:r>
-        <w:rPr>
-          <w:lang w:val="de-DE"/>
-        </w:rPr>
+      <w:r>
         <w:t xml:space="preserve">    echo "NOTE! Due to the limitation in mkisofs, this program does not work in clonezilla image file larger than $FILE_LIMIT MB."</w:t>
       </w:r>
     </w:p>
     <w:p>
-      <w:pPr>
-        <w:rPr>
-          <w:lang w:val="de-DE"/>
-        </w:rPr>
-      </w:pPr>
-      <w:r>
-        <w:rPr>
-          <w:lang w:val="de-DE"/>
-        </w:rPr>
+      <w:r>
         <w:t xml:space="preserve">    echo "Ex:"</w:t>
       </w:r>
     </w:p>
     <w:p>
-      <w:pPr>
-        <w:rPr>
-          <w:lang w:val="de-DE"/>
-        </w:rPr>
-      </w:pPr>
-      <w:r>
-        <w:rPr>
-          <w:lang w:val="de-DE"/>
-        </w:rPr>
+      <w:r>
         <w:t xml:space="preserve">    echo "To put clonezilla image squeeze-ocs (located in /home/partimag in clonezilla server) to Live CD, you can run:"</w:t>
       </w:r>
     </w:p>
     <w:p>
-      <w:pPr>
-        <w:rPr>
-          <w:lang w:val="de-DE"/>
-        </w:rPr>
-      </w:pPr>
-      <w:r>
-        <w:rPr>
-          <w:lang w:val="de-DE"/>
-        </w:rPr>
+      <w:r>
         <w:lastRenderedPageBreak/>
-        <w:t xml:space="preserve">    echo </w:t>
-      </w:r>
-      <w:proofErr w:type="gramStart"/>
-      <w:r>
-        <w:rPr>
-          <w:lang w:val="de-DE"/>
-        </w:rPr>
-        <w:t>"  $</w:t>
-      </w:r>
-      <w:proofErr w:type="gramEnd"/>
-      <w:r>
-        <w:rPr>
-          <w:lang w:val="de-DE"/>
-        </w:rPr>
-        <w:t>prog squeeze-ocs"</w:t>
-      </w:r>
-    </w:p>
-    <w:p>
-      <w:pPr>
-        <w:rPr>
-          <w:lang w:val="de-DE"/>
-        </w:rPr>
-      </w:pPr>
-      <w:r>
-        <w:rPr>
-          <w:lang w:val="de-DE"/>
-        </w:rPr>
+        <w:t xml:space="preserve">    echo "  $prog squeeze-ocs"</w:t>
+      </w:r>
+    </w:p>
+    <w:p>
+      <w:r>
         <w:t xml:space="preserve">    echo "To put more images, just append them, such as:"</w:t>
       </w:r>
     </w:p>
     <w:p>
-      <w:pPr>
-        <w:rPr>
-          <w:lang w:val="de-DE"/>
-        </w:rPr>
-      </w:pPr>
-      <w:r>
-        <w:rPr>
-          <w:lang w:val="de-DE"/>
-        </w:rPr>
-        <w:t xml:space="preserve">    echo </w:t>
-      </w:r>
-      <w:proofErr w:type="gramStart"/>
-      <w:r>
-        <w:rPr>
-          <w:lang w:val="de-DE"/>
-        </w:rPr>
-        <w:t>"  $</w:t>
-      </w:r>
-      <w:proofErr w:type="gramEnd"/>
-      <w:r>
-        <w:rPr>
-          <w:lang w:val="de-DE"/>
-        </w:rPr>
-        <w:t>prog squeeze-ocs etch-ocs"</w:t>
-      </w:r>
-    </w:p>
-    <w:p>
-      <w:pPr>
-        <w:rPr>
-          <w:lang w:val="de-DE"/>
-        </w:rPr>
-      </w:pPr>
-      <w:r>
-        <w:rPr>
-          <w:lang w:val="de-DE"/>
-        </w:rPr>
+      <w:r>
+        <w:t xml:space="preserve">    echo "  $prog squeeze-ocs etch-ocs"</w:t>
+      </w:r>
+    </w:p>
+    <w:p>
+      <w:r>
         <w:t xml:space="preserve">    echo "To create a Live CD with DRBL/Clonezilla programs:"</w:t>
       </w:r>
     </w:p>
     <w:p>
-      <w:pPr>
-        <w:rPr>
-          <w:lang w:val="de-DE"/>
-        </w:rPr>
-      </w:pPr>
-      <w:r>
-        <w:rPr>
-          <w:lang w:val="de-DE"/>
-        </w:rPr>
-        <w:t xml:space="preserve">    echo </w:t>
-      </w:r>
-      <w:proofErr w:type="gramStart"/>
-      <w:r>
-        <w:rPr>
-          <w:lang w:val="de-DE"/>
-        </w:rPr>
-        <w:t>"  $</w:t>
-      </w:r>
-      <w:proofErr w:type="gramEnd"/>
-      <w:r>
-        <w:rPr>
-          <w:lang w:val="de-DE"/>
-        </w:rPr>
-        <w:t>prog -s"</w:t>
-      </w:r>
-    </w:p>
-    <w:p>
-      <w:pPr>
-        <w:rPr>
-          <w:lang w:val="de-DE"/>
-        </w:rPr>
-      </w:pPr>
-      <w:r>
-        <w:rPr>
-          <w:lang w:val="de-DE"/>
-        </w:rPr>
+      <w:r>
+        <w:t xml:space="preserve">    echo "  $prog -s"</w:t>
+      </w:r>
+    </w:p>
+    <w:p>
+      <w:r>
         <w:t xml:space="preserve">    echo "To put clonezilla image squeeze-ocs, etch-ocs to to Live CD, and write it to cd writer /dev/hdc, you can run:"</w:t>
       </w:r>
     </w:p>
     <w:p>
-      <w:pPr>
-        <w:rPr>
-          <w:lang w:val="de-DE"/>
-        </w:rPr>
-      </w:pPr>
-      <w:r>
-        <w:rPr>
-          <w:lang w:val="de-DE"/>
-        </w:rPr>
-        <w:t xml:space="preserve">    echo </w:t>
-      </w:r>
-      <w:proofErr w:type="gramStart"/>
-      <w:r>
-        <w:rPr>
-          <w:lang w:val="de-DE"/>
-        </w:rPr>
-        <w:t>"  $</w:t>
-      </w:r>
-      <w:proofErr w:type="gramEnd"/>
-      <w:r>
-        <w:rPr>
-          <w:lang w:val="de-DE"/>
-        </w:rPr>
-        <w:t>prog -f /dev/hdc squeeze-ocs etch-ocs"</w:t>
-      </w:r>
-    </w:p>
-    <w:p>
-      <w:pPr>
-        <w:rPr>
-          <w:lang w:val="de-DE"/>
-        </w:rPr>
-      </w:pPr>
-      <w:r>
-        <w:rPr>
-          <w:lang w:val="de-DE"/>
-        </w:rPr>
+      <w:r>
+        <w:t xml:space="preserve">    echo "  $prog -f /dev/hdc squeeze-ocs etch-ocs"</w:t>
+      </w:r>
+    </w:p>
+    <w:p>
+      <w:r>
         <w:t xml:space="preserve">    echo "To create an iso file for restoring with clonezilla image squeeze-r5 builtin, and make it boot then restore the image squeeze-r5 to sda in unattended mode (Only confirmation in the beginning), you can run:"</w:t>
       </w:r>
     </w:p>
     <w:p>
-      <w:pPr>
-        <w:rPr>
-          <w:lang w:val="de-DE"/>
-        </w:rPr>
-      </w:pPr>
-      <w:r>
-        <w:rPr>
-          <w:lang w:val="de-DE"/>
-        </w:rPr>
-        <w:t xml:space="preserve">    echo </w:t>
-      </w:r>
-      <w:proofErr w:type="gramStart"/>
-      <w:r>
-        <w:rPr>
-          <w:lang w:val="de-DE"/>
-        </w:rPr>
-        <w:t>"  $</w:t>
-      </w:r>
-      <w:proofErr w:type="gramEnd"/>
-      <w:r>
-        <w:rPr>
-          <w:lang w:val="de-DE"/>
-        </w:rPr>
-        <w:t>prog -g en_US.UTF-8 -t -k NONE -e \"-b -c restoredisk squeeze-r5 sda\" squeeze-r5"</w:t>
-      </w:r>
-    </w:p>
-    <w:p>
-      <w:pPr>
-        <w:rPr>
-          <w:lang w:val="de-DE"/>
-        </w:rPr>
-      </w:pPr>
-      <w:r>
-        <w:rPr>
-          <w:lang w:val="de-DE"/>
-        </w:rPr>
+      <w:r>
+        <w:t xml:space="preserve">    echo "  $prog -g en_US.UTF-8 -t -k NONE -e \"-b -c restoredisk squeeze-r5 sda\" squeeze-r5"</w:t>
+      </w:r>
+    </w:p>
+    <w:p>
+      <w:r>
         <w:t xml:space="preserve">    echo "To create an iso file to run your own custom-ocs program:"</w:t>
       </w:r>
     </w:p>
     <w:p>
-      <w:pPr>
-        <w:rPr>
-          <w:lang w:val="de-DE"/>
-        </w:rPr>
-      </w:pPr>
-      <w:r>
-        <w:rPr>
-          <w:lang w:val="de-DE"/>
-        </w:rPr>
-        <w:t xml:space="preserve">    echo </w:t>
-      </w:r>
-      <w:proofErr w:type="gramStart"/>
-      <w:r>
-        <w:rPr>
-          <w:lang w:val="de-DE"/>
-        </w:rPr>
-        <w:t>"  $</w:t>
-      </w:r>
-      <w:proofErr w:type="gramEnd"/>
-      <w:r>
-        <w:rPr>
-          <w:lang w:val="de-DE"/>
-        </w:rPr>
-        <w:t>prog -g en_US.UTF-8 -k NONE -s -m ./custom-ocs"</w:t>
-      </w:r>
-    </w:p>
-    <w:p>
-      <w:pPr>
-        <w:rPr>
-          <w:lang w:val="de-DE"/>
-        </w:rPr>
-      </w:pPr>
-    </w:p>
+      <w:r>
+        <w:t xml:space="preserve">    echo "  $prog -g en_US.UTF-8 -k NONE -s -m ./custom-ocs"</w:t>
+      </w:r>
+    </w:p>
+    <w:p/>
     <w:p>
       <w:pPr>
         <w:pStyle w:val="berschrift2"/>
-        <w:rPr>
-          <w:lang w:val="de-DE"/>
-        </w:rPr>
-      </w:pPr>
-      <w:r>
-        <w:rPr>
-          <w:lang w:val="de-DE"/>
-        </w:rPr>
+      </w:pPr>
+      <w:r>
         <w:t>OCS-LIVE-DEV command options</w:t>
       </w:r>
     </w:p>
     <w:p>
-      <w:pPr>
-        <w:rPr>
-          <w:lang w:val="de-DE"/>
-        </w:rPr>
-      </w:pPr>
-      <w:r>
-        <w:rPr>
-          <w:lang w:val="de-DE"/>
-        </w:rPr>
+      <w:r>
         <w:t xml:space="preserve">    echo "Usage:"</w:t>
       </w:r>
     </w:p>
     <w:p>
-      <w:pPr>
-        <w:rPr>
-          <w:lang w:val="de-DE"/>
-        </w:rPr>
-      </w:pPr>
-      <w:r>
-        <w:rPr>
-          <w:lang w:val="de-DE"/>
-        </w:rPr>
+      <w:r>
         <w:t xml:space="preserve">    echo "To put clonezilla image into a bootable device (such as pendrive/usb stick):"</w:t>
       </w:r>
     </w:p>
     <w:p>
-      <w:pPr>
-        <w:rPr>
-          <w:lang w:val="de-DE"/>
-        </w:rPr>
-      </w:pPr>
-      <w:r>
-        <w:rPr>
-          <w:lang w:val="de-DE"/>
-        </w:rPr>
+      <w:r>
         <w:t xml:space="preserve">    echo "$prog [OPTION] DEV CLONEZILLA_IMAGE_NAME"</w:t>
       </w:r>
     </w:p>
     <w:p>
-      <w:pPr>
-        <w:rPr>
-          <w:lang w:val="de-DE"/>
-        </w:rPr>
-      </w:pPr>
-      <w:r>
-        <w:rPr>
-          <w:lang w:val="de-DE"/>
-        </w:rPr>
-        <w:t xml:space="preserve">    echo "CLONEZILLA_IMAGE_</w:t>
-      </w:r>
-      <w:proofErr w:type="gramStart"/>
-      <w:r>
-        <w:rPr>
-          <w:lang w:val="de-DE"/>
-        </w:rPr>
-        <w:t>NAME  The</w:t>
-      </w:r>
-      <w:proofErr w:type="gramEnd"/>
-      <w:r>
-        <w:rPr>
-          <w:lang w:val="de-DE"/>
-        </w:rPr>
-        <w:t xml:space="preserve"> image exists in the system"</w:t>
-      </w:r>
-    </w:p>
-    <w:p>
-      <w:pPr>
-        <w:rPr>
-          <w:lang w:val="de-DE"/>
-        </w:rPr>
-      </w:pPr>
-      <w:r>
-        <w:rPr>
-          <w:lang w:val="de-DE"/>
-        </w:rPr>
+      <w:r>
+        <w:t xml:space="preserve">    echo "CLONEZILLA_IMAGE_NAME  The image exists in the system"</w:t>
+      </w:r>
+    </w:p>
+    <w:p>
+      <w:r>
         <w:t xml:space="preserve">    echo "OPTION:"</w:t>
       </w:r>
     </w:p>
     <w:p>
-      <w:pPr>
-        <w:rPr>
-          <w:lang w:val="de-DE"/>
-        </w:rPr>
-      </w:pPr>
-      <w:r>
-        <w:rPr>
-          <w:lang w:val="de-DE"/>
-        </w:rPr>
+      <w:r>
         <w:t xml:space="preserve">    language_help_prompt_by_idx_no</w:t>
       </w:r>
     </w:p>
     <w:p>
-      <w:pPr>
-        <w:rPr>
-          <w:lang w:val="de-DE"/>
-        </w:rPr>
-      </w:pPr>
-      <w:r>
-        <w:rPr>
-          <w:lang w:val="de-DE"/>
-        </w:rPr>
-        <w:t xml:space="preserve">    echo "-a, --boot-loader [grub|</w:t>
-      </w:r>
-      <w:proofErr w:type="gramStart"/>
-      <w:r>
-        <w:rPr>
-          <w:lang w:val="de-DE"/>
-        </w:rPr>
-        <w:t>syslinux]  Force</w:t>
-      </w:r>
-      <w:proofErr w:type="gramEnd"/>
-      <w:r>
-        <w:rPr>
-          <w:lang w:val="de-DE"/>
-        </w:rPr>
-        <w:t xml:space="preserve"> to use grub or syslinux as boot loader in target device"</w:t>
-      </w:r>
-    </w:p>
-    <w:p>
-      <w:pPr>
-        <w:rPr>
-          <w:lang w:val="de-DE"/>
-        </w:rPr>
-      </w:pPr>
-      <w:r>
-        <w:rPr>
-          <w:lang w:val="de-DE"/>
-        </w:rPr>
-        <w:t xml:space="preserve">    echo "-b, --bg-</w:t>
-      </w:r>
-      <w:proofErr w:type="gramStart"/>
-      <w:r>
-        <w:rPr>
-          <w:lang w:val="de-DE"/>
-        </w:rPr>
-        <w:t>mode  [</w:t>
-      </w:r>
-      <w:proofErr w:type="gramEnd"/>
-      <w:r>
-        <w:rPr>
-          <w:lang w:val="de-DE"/>
-        </w:rPr>
-        <w:t>text|graphic]  Assign the background of boot menu. Default is graphic"</w:t>
-      </w:r>
-    </w:p>
-    <w:p>
-      <w:pPr>
-        <w:rPr>
-          <w:lang w:val="de-DE"/>
-        </w:rPr>
-      </w:pPr>
-      <w:r>
-        <w:rPr>
-          <w:lang w:val="de-DE"/>
-        </w:rPr>
-        <w:t xml:space="preserve">    echo "-c, --create-</w:t>
-      </w:r>
-      <w:proofErr w:type="gramStart"/>
-      <w:r>
-        <w:rPr>
-          <w:lang w:val="de-DE"/>
-        </w:rPr>
-        <w:t>release  Create</w:t>
-      </w:r>
-      <w:proofErr w:type="gramEnd"/>
-      <w:r>
-        <w:rPr>
-          <w:lang w:val="de-DE"/>
-        </w:rPr>
-        <w:t xml:space="preserve"> a USB package release file, this will not create a bootable device, instead it will create a zip file contain all necessary files to make it boot and run clonezilla live."</w:t>
-      </w:r>
-    </w:p>
-    <w:p>
-      <w:pPr>
-        <w:rPr>
-          <w:lang w:val="de-DE"/>
-        </w:rPr>
-      </w:pPr>
-      <w:r>
-        <w:rPr>
-          <w:lang w:val="de-DE"/>
-        </w:rPr>
+      <w:r>
+        <w:t xml:space="preserve">    echo "-a, --boot-loader [grub|syslinux]  Force to use grub or syslinux as boot loader in target device"</w:t>
+      </w:r>
+    </w:p>
+    <w:p>
+      <w:pPr>
+        <w:rPr>
+          <w:lang w:val="de-DE"/>
+        </w:rPr>
+      </w:pPr>
+      <w:r>
+        <w:t xml:space="preserve">    echo "-b, --bg-mode  [text|graphic]  Assign the background of boot menu. </w:t>
+      </w:r>
+      <w:r>
+        <w:rPr>
+          <w:lang w:val="de-DE"/>
+        </w:rPr>
+        <w:t>Default is graphic"</w:t>
+      </w:r>
+    </w:p>
+    <w:p>
+      <w:r>
+        <w:rPr>
+          <w:lang w:val="de-DE"/>
+        </w:rPr>
+        <w:t xml:space="preserve">    </w:t>
+      </w:r>
+      <w:r>
+        <w:t>echo "-c, --create-release  Create a USB package release file, this will not create a bootable device, instead it will create a zip file contain all necessary files to make it boot and run clonezilla live."</w:t>
+      </w:r>
+    </w:p>
+    <w:p>
+      <w:r>
         <w:t xml:space="preserve">    echo "-d, --dev DEV      Write the output to DEV (such as /dev/sdg1)"</w:t>
       </w:r>
     </w:p>
     <w:p>
-      <w:pPr>
-        <w:rPr>
-          <w:lang w:val="de-DE"/>
-        </w:rPr>
-      </w:pPr>
-      <w:r>
-        <w:rPr>
-          <w:lang w:val="de-DE"/>
-        </w:rPr>
-        <w:t xml:space="preserve">    echo "-e, --extra-</w:t>
-      </w:r>
-      <w:proofErr w:type="gramStart"/>
-      <w:r>
-        <w:rPr>
-          <w:lang w:val="de-DE"/>
-        </w:rPr>
-        <w:t>param  PARAM</w:t>
-      </w:r>
-      <w:proofErr w:type="gramEnd"/>
-      <w:r>
-        <w:rPr>
-          <w:lang w:val="de-DE"/>
-        </w:rPr>
-        <w:t xml:space="preserve">  Assign extra parameter PARAM for clonezilla live to run, PARAM will be appended when run in ocs-live-restore or ocs."</w:t>
-      </w:r>
-    </w:p>
-    <w:p>
-      <w:pPr>
-        <w:rPr>
-          <w:lang w:val="de-DE"/>
-        </w:rPr>
-      </w:pPr>
-      <w:r>
-        <w:rPr>
-          <w:lang w:val="de-DE"/>
-        </w:rPr>
+      <w:r>
+        <w:t xml:space="preserve">    echo "-e, --extra-param  PARAM  Assign extra parameter PARAM for clonezilla live to run, PARAM will be appended when run in ocs-live-restore or ocs."</w:t>
+      </w:r>
+    </w:p>
+    <w:p>
+      <w:r>
         <w:t xml:space="preserve">    echo "-f, --batch-mode   Run $prog in batch, unattended mode."</w:t>
       </w:r>
     </w:p>
     <w:p>
-      <w:pPr>
-        <w:rPr>
-          <w:lang w:val="de-DE"/>
-        </w:rPr>
-      </w:pPr>
-      <w:r>
-        <w:rPr>
-          <w:lang w:val="de-DE"/>
-        </w:rPr>
+      <w:r>
         <w:t xml:space="preserve">    echo "--file-name-prefix NAME    Assign the output file name as NAME.zip or NAME.tar. $0 will auto append '.zip' or '.tar' in the end of filename."</w:t>
       </w:r>
     </w:p>
     <w:p>
-      <w:pPr>
-        <w:rPr>
-          <w:lang w:val="de-DE"/>
-        </w:rPr>
-      </w:pPr>
-      <w:r>
-        <w:rPr>
-          <w:lang w:val="de-DE"/>
-        </w:rPr>
+      <w:r>
         <w:lastRenderedPageBreak/>
         <w:t xml:space="preserve">    echo "-g, --ocs-live-language LANGUAGE Assign the language when using clonezilla live, available languages are en_US.UTF-8, zh_TW.UTF-8 "</w:t>
       </w:r>
     </w:p>
     <w:p>
-      <w:pPr>
-        <w:rPr>
-          <w:lang w:val="de-DE"/>
-        </w:rPr>
-      </w:pPr>
-      <w:r>
-        <w:rPr>
-          <w:lang w:val="de-DE"/>
-        </w:rPr>
-        <w:t xml:space="preserve">    echo "-i, --assign-version-no </w:t>
-      </w:r>
-      <w:proofErr w:type="gramStart"/>
-      <w:r>
-        <w:rPr>
-          <w:lang w:val="de-DE"/>
-        </w:rPr>
-        <w:t>NO  Assign</w:t>
-      </w:r>
-      <w:proofErr w:type="gramEnd"/>
-      <w:r>
-        <w:rPr>
-          <w:lang w:val="de-DE"/>
-        </w:rPr>
-        <w:t xml:space="preserve"> the version no as NO instead of date. This only works when using with option -s and -c."</w:t>
-      </w:r>
-    </w:p>
-    <w:p>
-      <w:pPr>
-        <w:rPr>
-          <w:lang w:val="de-DE"/>
-        </w:rPr>
-      </w:pPr>
-      <w:r>
-        <w:rPr>
-          <w:lang w:val="de-DE"/>
-        </w:rPr>
-        <w:t xml:space="preserve">    echo "-j, --debian-iso ISO_</w:t>
-      </w:r>
-      <w:proofErr w:type="gramStart"/>
-      <w:r>
-        <w:rPr>
-          <w:lang w:val="de-DE"/>
-        </w:rPr>
-        <w:t>FILE  Assign</w:t>
-      </w:r>
-      <w:proofErr w:type="gramEnd"/>
-      <w:r>
-        <w:rPr>
-          <w:lang w:val="de-DE"/>
-        </w:rPr>
-        <w:t xml:space="preserve"> Debian live template iso file name as ISO_FILE to be used to create Clonezilla live. By default the ISO_FILE is \"$DEBIAN_ISO_DEF\"."</w:t>
-      </w:r>
-    </w:p>
-    <w:p>
-      <w:pPr>
-        <w:rPr>
-          <w:lang w:val="de-DE"/>
-        </w:rPr>
-      </w:pPr>
-      <w:r>
-        <w:rPr>
-          <w:lang w:val="de-DE"/>
-        </w:rPr>
+      <w:r>
+        <w:t xml:space="preserve">    echo "-i, --assign-version-no NO  Assign the version no as NO instead of date. This only works when using with option -s and -c."</w:t>
+      </w:r>
+    </w:p>
+    <w:p>
+      <w:r>
+        <w:t xml:space="preserve">    echo "-j, --debian-iso ISO_FILE  Assign Debian live template iso file name as ISO_FILE to be used to create Clonezilla live. By default the ISO_FILE is \"$DEBIAN_ISO_DEF\"."</w:t>
+      </w:r>
+    </w:p>
+    <w:p>
+      <w:r>
         <w:t xml:space="preserve">    echo "-k, --ocs-live-keymap KEYBOARD_LAYOUT Assign the keyboard layout when using clonezilla live. You can find the keyboard layout in /usr/share/X11/xkb/rules/base.lst. e.g. use '-k fr' for French keyboard layout. If 'NONE' is used, the default one (US keyboard) will be use. For more info, please check the live manual on Debian Live website."</w:t>
       </w:r>
     </w:p>
     <w:p>
-      <w:pPr>
-        <w:rPr>
-          <w:lang w:val="de-DE"/>
-        </w:rPr>
-      </w:pPr>
-      <w:r>
-        <w:rPr>
-          <w:lang w:val="de-DE"/>
-        </w:rPr>
-        <w:t xml:space="preserve">    echo "-m, --custom-</w:t>
-      </w:r>
-      <w:proofErr w:type="gramStart"/>
-      <w:r>
-        <w:rPr>
-          <w:lang w:val="de-DE"/>
-        </w:rPr>
-        <w:t>ocs  PATH</w:t>
-      </w:r>
-      <w:proofErr w:type="gramEnd"/>
-      <w:r>
-        <w:rPr>
-          <w:lang w:val="de-DE"/>
-        </w:rPr>
-        <w:t>/custom-ocs  Use the customized ocs program 'custom-ocs' instead of the default one. Note! PATH should be assigned so that it can be found. This is advanced mode."</w:t>
-      </w:r>
-    </w:p>
-    <w:p>
-      <w:pPr>
-        <w:rPr>
-          <w:lang w:val="de-DE"/>
-        </w:rPr>
-      </w:pPr>
-      <w:r>
-        <w:rPr>
-          <w:lang w:val="de-DE"/>
-        </w:rPr>
+      <w:r>
+        <w:t xml:space="preserve">    echo "-m, --custom-ocs  PATH/custom-ocs  Use the customized ocs program 'custom-ocs' instead of the default one. Note! PATH should be assigned so that it can be found. This is advanced mode."</w:t>
+      </w:r>
+    </w:p>
+    <w:p>
+      <w:r>
         <w:t xml:space="preserve">    echo "-n, --ocs-live-boot-menu-option EXTRA_OPTION Assign an extra option for ocs-live-boot-menu. //NOTE// Do not put '-' in this EXTRA_OPTION, $0 will add that automatically. e.g. if you want to add -s1 for ocs-live-boot-menu to run, use 's1' only."</w:t>
       </w:r>
     </w:p>
     <w:p>
-      <w:pPr>
-        <w:rPr>
-          <w:lang w:val="de-DE"/>
-        </w:rPr>
-      </w:pPr>
-      <w:r>
-        <w:rPr>
-          <w:lang w:val="de-DE"/>
-        </w:rPr>
-        <w:t xml:space="preserve">    echo "-o, --normal-</w:t>
-      </w:r>
-      <w:proofErr w:type="gramStart"/>
-      <w:r>
-        <w:rPr>
-          <w:lang w:val="de-DE"/>
-        </w:rPr>
-        <w:t>menu  When</w:t>
-      </w:r>
-      <w:proofErr w:type="gramEnd"/>
-      <w:r>
-        <w:rPr>
-          <w:lang w:val="de-DE"/>
-        </w:rPr>
-        <w:t xml:space="preserve"> a clonezilla image is inserted, by default only restore menu will be shown in the created ISO file. If you want to show normal menu, i.e. with save and restore menu, use this one."</w:t>
-      </w:r>
-    </w:p>
-    <w:p>
-      <w:pPr>
-        <w:rPr>
-          <w:lang w:val="de-DE"/>
-        </w:rPr>
-      </w:pPr>
-      <w:r>
-        <w:rPr>
-          <w:lang w:val="de-DE"/>
-        </w:rPr>
+      <w:r>
+        <w:t xml:space="preserve">    echo "-o, --normal-menu  When a clonezilla image is inserted, by default only restore menu will be shown in the created ISO file. If you want to show normal menu, i.e. with save and restore menu, use this one."</w:t>
+      </w:r>
+    </w:p>
+    <w:p>
+      <w:r>
         <w:t xml:space="preserve">    echo "-p, --image-path   Assign the clonezilla image source path where CLONEZILLA_IMAGE_NAME exists in this server.  Default = $ocsroot"</w:t>
       </w:r>
     </w:p>
     <w:p>
-      <w:pPr>
-        <w:rPr>
-          <w:lang w:val="de-DE"/>
-        </w:rPr>
-      </w:pPr>
-      <w:r>
-        <w:rPr>
-          <w:lang w:val="de-DE"/>
-        </w:rPr>
+      <w:r>
         <w:t xml:space="preserve">    echo "-q, --existing-img To use image exists on the destination device when creating recovery device (e.g. /dev/sdg1). the image might already exist (copied or created on the device before). For other mode, image is copied or linked in this program."</w:t>
       </w:r>
     </w:p>
     <w:p>
-      <w:pPr>
-        <w:rPr>
-          <w:lang w:val="de-DE"/>
-        </w:rPr>
-      </w:pPr>
-      <w:r>
-        <w:rPr>
-          <w:lang w:val="de-DE"/>
-        </w:rPr>
-        <w:t xml:space="preserve">    echo "-r, --ocs-live-boot-menu-timeout </w:t>
-      </w:r>
-      <w:proofErr w:type="gramStart"/>
-      <w:r>
-        <w:rPr>
-          <w:lang w:val="de-DE"/>
-        </w:rPr>
-        <w:t>PARAM  Set</w:t>
-      </w:r>
-      <w:proofErr w:type="gramEnd"/>
-      <w:r>
-        <w:rPr>
-          <w:lang w:val="de-DE"/>
-        </w:rPr>
-        <w:t xml:space="preserve"> live boot menu timeout argument for ocs-live-boot-menu to PARAM."</w:t>
-      </w:r>
-    </w:p>
-    <w:p>
-      <w:pPr>
-        <w:rPr>
-          <w:lang w:val="de-DE"/>
-        </w:rPr>
-      </w:pPr>
-      <w:r>
-        <w:rPr>
-          <w:lang w:val="de-DE"/>
-        </w:rPr>
+      <w:r>
+        <w:t xml:space="preserve">    echo "-r, --ocs-live-boot-menu-timeout PARAM  Set live boot menu timeout argument for ocs-live-boot-menu to PARAM."</w:t>
+      </w:r>
+    </w:p>
+    <w:p>
+      <w:r>
         <w:t xml:space="preserve">    echo "-s, --skip-image   Do not include any clonezilla image. The is used to created a live CD or USB flash drive with DRBL/Clonezilla programs only."</w:t>
       </w:r>
     </w:p>
     <w:p>
-      <w:pPr>
-        <w:rPr>
-          <w:lang w:val="de-DE"/>
-        </w:rPr>
-      </w:pPr>
-      <w:r>
-        <w:rPr>
-          <w:lang w:val="de-DE"/>
-        </w:rPr>
-        <w:t xml:space="preserve">    echo "-t, --ocs-live-</w:t>
-      </w:r>
-      <w:proofErr w:type="gramStart"/>
-      <w:r>
-        <w:rPr>
-          <w:lang w:val="de-DE"/>
-        </w:rPr>
-        <w:t>batch  Set</w:t>
-      </w:r>
-      <w:proofErr w:type="gramEnd"/>
-      <w:r>
-        <w:rPr>
-          <w:lang w:val="de-DE"/>
-        </w:rPr>
-        <w:t xml:space="preserve"> clonezilla live to run in batch mode, usually it's for restoring. If this mode is set, some dialog question will be ignored."</w:t>
-      </w:r>
-    </w:p>
-    <w:p>
-      <w:pPr>
-        <w:rPr>
-          <w:lang w:val="de-DE"/>
-        </w:rPr>
-      </w:pPr>
-      <w:r>
-        <w:rPr>
-          <w:lang w:val="de-DE"/>
-        </w:rPr>
+      <w:r>
+        <w:t xml:space="preserve">    echo "-t, --ocs-live-batch  Set clonezilla live to run in batch mode, usually it's for restoring. If this mode is set, some dialog question will be ignored."</w:t>
+      </w:r>
+    </w:p>
+    <w:p>
+      <w:r>
         <w:t xml:space="preserve">    echo "-u, --include-dir DIR   Include a dir in the target zip file."</w:t>
       </w:r>
     </w:p>
     <w:p>
-      <w:pPr>
-        <w:rPr>
-          <w:lang w:val="de-DE"/>
-        </w:rPr>
-      </w:pPr>
-      <w:r>
-        <w:rPr>
-          <w:lang w:val="de-DE"/>
-        </w:rPr>
-        <w:t xml:space="preserve">    echo "-x, --extra-boot-</w:t>
-      </w:r>
-      <w:proofErr w:type="gramStart"/>
-      <w:r>
-        <w:rPr>
-          <w:lang w:val="de-DE"/>
-        </w:rPr>
-        <w:t>param  EXTRA</w:t>
-      </w:r>
-      <w:proofErr w:type="gramEnd"/>
-      <w:r>
-        <w:rPr>
-          <w:lang w:val="de-DE"/>
-        </w:rPr>
-        <w:t>_PARAM  Assign extra boot parameter EXTRA_PARAM for clonezilla live kernel to read. These parameters are the same with that from live-boot or live-config. Ex. \"noeject\" can be use to not prompt to eject the CD on reboot."</w:t>
-      </w:r>
-    </w:p>
-    <w:p>
-      <w:pPr>
-        <w:rPr>
-          <w:lang w:val="de-DE"/>
-        </w:rPr>
-      </w:pPr>
-      <w:r>
-        <w:rPr>
-          <w:lang w:val="de-DE"/>
-        </w:rPr>
-        <w:t xml:space="preserve">    echo "-y, --syslinux-ver </w:t>
-      </w:r>
-      <w:proofErr w:type="gramStart"/>
-      <w:r>
-        <w:rPr>
-          <w:lang w:val="de-DE"/>
-        </w:rPr>
-        <w:t>VER  Assign</w:t>
-      </w:r>
-      <w:proofErr w:type="gramEnd"/>
-      <w:r>
-        <w:rPr>
-          <w:lang w:val="de-DE"/>
-        </w:rPr>
-        <w:t xml:space="preserve"> the syslinux version as VER. E.g. 6.02, 6.03-pre1"</w:t>
-      </w:r>
-    </w:p>
-    <w:p>
-      <w:pPr>
-        <w:rPr>
-          <w:lang w:val="de-DE"/>
-        </w:rPr>
-      </w:pPr>
-      <w:r>
-        <w:rPr>
-          <w:lang w:val="de-DE"/>
-        </w:rPr>
-        <w:t xml:space="preserve">    echo "-z, --prefer-</w:t>
-      </w:r>
-      <w:proofErr w:type="gramStart"/>
-      <w:r>
-        <w:rPr>
-          <w:lang w:val="de-DE"/>
-        </w:rPr>
-        <w:t>archive  PROG</w:t>
-      </w:r>
-      <w:proofErr w:type="gramEnd"/>
-      <w:r>
-        <w:rPr>
-          <w:lang w:val="de-DE"/>
-        </w:rPr>
-        <w:t xml:space="preserve">  Assign the archive program as PROG (tar or zip). Default program is $prefer_archive."</w:t>
-      </w:r>
-    </w:p>
-    <w:p>
-      <w:pPr>
-        <w:rPr>
-          <w:lang w:val="de-DE"/>
-        </w:rPr>
-      </w:pPr>
-      <w:r>
-        <w:rPr>
-          <w:lang w:val="de-DE"/>
-        </w:rPr>
+      <w:r>
+        <w:t xml:space="preserve">    echo "-x, --extra-boot-param  EXTRA_PARAM  Assign extra boot parameter EXTRA_PARAM for clonezilla live kernel to read. These parameters are the same with that from live-boot or live-config. Ex. \"noeject\" can be use to not prompt to eject the CD on reboot."</w:t>
+      </w:r>
+    </w:p>
+    <w:p>
+      <w:r>
+        <w:t xml:space="preserve">    echo "-y, --syslinux-ver VER  Assign the syslinux version as VER. E.g. 6.02, 6.03-pre1"</w:t>
+      </w:r>
+    </w:p>
+    <w:p>
+      <w:r>
+        <w:t xml:space="preserve">    echo "-z, --prefer-archive  PROG  Assign the archive program as PROG (tar or zip). Default program is $prefer_archive."</w:t>
+      </w:r>
+    </w:p>
+    <w:p>
+      <w:r>
         <w:lastRenderedPageBreak/>
         <w:t xml:space="preserve">    echo "$prog will download a template Debian live CD for clonezilla iso file if ncecessary. You can also download it by yourself, and put it in the working directory when you run $prog. If you want to create that template iso file in Debian Etch, run create-debian-live."</w:t>
       </w:r>
     </w:p>
     <w:p>
-      <w:pPr>
-        <w:rPr>
-          <w:lang w:val="de-DE"/>
-        </w:rPr>
-      </w:pPr>
-      <w:r>
-        <w:rPr>
-          <w:lang w:val="de-DE"/>
-        </w:rPr>
+      <w:r>
         <w:t xml:space="preserve">    echo "NOTE! You have to prepare the target partition first, and the filesystem should be ready (FAT or ext2/3)."</w:t>
       </w:r>
     </w:p>
     <w:p>
-      <w:pPr>
-        <w:rPr>
-          <w:lang w:val="de-DE"/>
-        </w:rPr>
-      </w:pPr>
-      <w:r>
-        <w:rPr>
-          <w:lang w:val="de-DE"/>
-        </w:rPr>
+      <w:r>
         <w:t xml:space="preserve">    echo "Ex:"</w:t>
       </w:r>
     </w:p>
     <w:p>
-      <w:pPr>
-        <w:rPr>
-          <w:lang w:val="de-DE"/>
-        </w:rPr>
-      </w:pPr>
-      <w:r>
-        <w:rPr>
-          <w:lang w:val="de-DE"/>
-        </w:rPr>
+      <w:r>
         <w:t xml:space="preserve">    echo "To put clonezilla image squeeze-ocs (located in /home/partimag in clonezilla server) to USB device /dev/sdg1, you can run:"</w:t>
       </w:r>
     </w:p>
     <w:p>
-      <w:pPr>
-        <w:rPr>
-          <w:lang w:val="de-DE"/>
-        </w:rPr>
-      </w:pPr>
-      <w:r>
-        <w:rPr>
-          <w:lang w:val="de-DE"/>
-        </w:rPr>
-        <w:t xml:space="preserve">    echo </w:t>
-      </w:r>
-      <w:proofErr w:type="gramStart"/>
-      <w:r>
-        <w:rPr>
-          <w:lang w:val="de-DE"/>
-        </w:rPr>
-        <w:t>"  $</w:t>
-      </w:r>
-      <w:proofErr w:type="gramEnd"/>
-      <w:r>
-        <w:rPr>
-          <w:lang w:val="de-DE"/>
-        </w:rPr>
-        <w:t>prog -d /dev/sdg1 squeeze-ocs"</w:t>
-      </w:r>
-    </w:p>
-    <w:p>
-      <w:pPr>
-        <w:rPr>
-          <w:lang w:val="de-DE"/>
-        </w:rPr>
-      </w:pPr>
-      <w:r>
-        <w:rPr>
-          <w:lang w:val="de-DE"/>
-        </w:rPr>
+      <w:r>
+        <w:t xml:space="preserve">    echo "  $prog -d /dev/sdg1 squeeze-ocs"</w:t>
+      </w:r>
+    </w:p>
+    <w:p>
+      <w:r>
         <w:t xml:space="preserve">    echo "To put more images, just append them, such as:"</w:t>
       </w:r>
     </w:p>
     <w:p>
-      <w:pPr>
-        <w:rPr>
-          <w:lang w:val="de-DE"/>
-        </w:rPr>
-      </w:pPr>
-      <w:r>
-        <w:rPr>
-          <w:lang w:val="de-DE"/>
-        </w:rPr>
-        <w:t xml:space="preserve">    echo </w:t>
-      </w:r>
-      <w:proofErr w:type="gramStart"/>
-      <w:r>
-        <w:rPr>
-          <w:lang w:val="de-DE"/>
-        </w:rPr>
-        <w:t>"  $</w:t>
-      </w:r>
-      <w:proofErr w:type="gramEnd"/>
-      <w:r>
-        <w:rPr>
-          <w:lang w:val="de-DE"/>
-        </w:rPr>
-        <w:t>prog -d /dev/sdg1 squeeze-ocs etch-ocs"</w:t>
-      </w:r>
-    </w:p>
-    <w:p>
-      <w:pPr>
-        <w:rPr>
-          <w:lang w:val="de-DE"/>
-        </w:rPr>
-      </w:pPr>
-      <w:r>
-        <w:rPr>
-          <w:lang w:val="de-DE"/>
-        </w:rPr>
+      <w:r>
+        <w:t xml:space="preserve">    echo "  $prog -d /dev/sdg1 squeeze-ocs etch-ocs"</w:t>
+      </w:r>
+    </w:p>
+    <w:p>
+      <w:r>
         <w:t xml:space="preserve">    echo "To create a bootable, recovery USB device (e.g. /dev/sdg1, VFAT file system) with image \"precise-x86-20140206\" included:"</w:t>
       </w:r>
     </w:p>
@@ -4002,184 +3160,59 @@
         </w:rPr>
       </w:pPr>
       <w:r>
-        <w:rPr>
-          <w:lang w:val="de-DE"/>
-        </w:rPr>
-        <w:t xml:space="preserve">    echo </w:t>
-      </w:r>
-      <w:proofErr w:type="gramStart"/>
-      <w:r>
-        <w:rPr>
-          <w:lang w:val="de-DE"/>
-        </w:rPr>
-        <w:t>"  $</w:t>
-      </w:r>
-      <w:proofErr w:type="gramEnd"/>
-      <w:r>
-        <w:rPr>
-          <w:lang w:val="de-DE"/>
-        </w:rPr>
-        <w:t>prog -g en_US.UTF-8 -t -k NONE -d /dev/sdg1 -e \"-g auto -e1 auto -e2 -c -r -j2 -p choose restoredisk precise-x86-20140206 sda\" precise-x86-20140206"</w:t>
-      </w:r>
-    </w:p>
-    <w:p>
-      <w:pPr>
-        <w:rPr>
-          <w:lang w:val="de-DE"/>
-        </w:rPr>
-      </w:pPr>
-      <w:r>
-        <w:rPr>
-          <w:lang w:val="de-DE"/>
-        </w:rPr>
-        <w:t xml:space="preserve">    echo "To create a Live USB device with DRBL/Clonezilla programs, which can be used to save image:"</w:t>
-      </w:r>
-    </w:p>
-    <w:p>
-      <w:pPr>
-        <w:rPr>
-          <w:lang w:val="de-DE"/>
-        </w:rPr>
-      </w:pPr>
-      <w:r>
-        <w:rPr>
-          <w:lang w:val="de-DE"/>
-        </w:rPr>
-        <w:t xml:space="preserve">    echo </w:t>
-      </w:r>
-      <w:proofErr w:type="gramStart"/>
-      <w:r>
-        <w:rPr>
-          <w:lang w:val="de-DE"/>
-        </w:rPr>
-        <w:t>"  $</w:t>
-      </w:r>
-      <w:proofErr w:type="gramEnd"/>
-      <w:r>
-        <w:rPr>
-          <w:lang w:val="de-DE"/>
-        </w:rPr>
-        <w:t>prog -s -d /dev/sdg1"</w:t>
-      </w:r>
-    </w:p>
-    <w:p>
-      <w:pPr>
-        <w:rPr>
-          <w:lang w:val="de-DE"/>
-        </w:rPr>
-      </w:pPr>
-      <w:r>
-        <w:rPr>
-          <w:lang w:val="de-DE"/>
-        </w:rPr>
+        <w:t xml:space="preserve">    </w:t>
+      </w:r>
+      <w:r>
+        <w:rPr>
+          <w:lang w:val="de-DE"/>
+        </w:rPr>
+        <w:t>echo "  $prog -g en_US.UTF-8 -t -k NONE -d /dev/sdg1 -e \"-g auto -e1 auto -e2 -c -r -j2 -p choose restoredisk precise-x86-20140206 sda\" precise-x86-20140206"</w:t>
+      </w:r>
+    </w:p>
+    <w:p>
+      <w:r>
+        <w:rPr>
+          <w:lang w:val="de-DE"/>
+        </w:rPr>
+        <w:t xml:space="preserve">    </w:t>
+      </w:r>
+      <w:r>
+        <w:t>echo "To create a Live USB device with DRBL/Clonezilla programs, which can be used to save image:"</w:t>
+      </w:r>
+    </w:p>
+    <w:p>
+      <w:r>
+        <w:t xml:space="preserve">    echo "  $prog -s -d /dev/sdg1"</w:t>
+      </w:r>
+    </w:p>
+    <w:p>
+      <w:r>
         <w:t xml:space="preserve">    echo "To create a zip file of general purpose Clonezilla live. Later it can be put in an USB flash drive or similar device:"</w:t>
       </w:r>
     </w:p>
     <w:p>
-      <w:pPr>
-        <w:rPr>
-          <w:lang w:val="de-DE"/>
-        </w:rPr>
-      </w:pPr>
-      <w:r>
-        <w:rPr>
-          <w:lang w:val="de-DE"/>
-        </w:rPr>
-        <w:t xml:space="preserve">    echo </w:t>
-      </w:r>
-      <w:proofErr w:type="gramStart"/>
-      <w:r>
-        <w:rPr>
-          <w:lang w:val="de-DE"/>
-        </w:rPr>
-        <w:t>"  $</w:t>
-      </w:r>
-      <w:proofErr w:type="gramEnd"/>
-      <w:r>
-        <w:rPr>
-          <w:lang w:val="de-DE"/>
-        </w:rPr>
-        <w:t>prog -s -c"</w:t>
-      </w:r>
-    </w:p>
-    <w:p>
-      <w:pPr>
-        <w:rPr>
-          <w:lang w:val="de-DE"/>
-        </w:rPr>
-      </w:pPr>
-      <w:r>
-        <w:rPr>
-          <w:lang w:val="de-DE"/>
-        </w:rPr>
+      <w:r>
+        <w:t xml:space="preserve">    echo "  $prog -s -c"</w:t>
+      </w:r>
+    </w:p>
+    <w:p>
+      <w:r>
         <w:t xml:space="preserve">    echo "To create a zip file for restoring with clonezilla image squeeze-r5 builtin, and make it boot then restore the image squeeze-r5 to sda in unattended mode (Only confirmation in the beginning), you can run:"</w:t>
       </w:r>
     </w:p>
     <w:p>
-      <w:pPr>
-        <w:rPr>
-          <w:lang w:val="de-DE"/>
-        </w:rPr>
-      </w:pPr>
-      <w:r>
-        <w:rPr>
-          <w:lang w:val="de-DE"/>
-        </w:rPr>
-        <w:t xml:space="preserve">    echo </w:t>
-      </w:r>
-      <w:proofErr w:type="gramStart"/>
-      <w:r>
-        <w:rPr>
-          <w:lang w:val="de-DE"/>
-        </w:rPr>
-        <w:t>"  $</w:t>
-      </w:r>
-      <w:proofErr w:type="gramEnd"/>
-      <w:r>
-        <w:rPr>
-          <w:lang w:val="de-DE"/>
-        </w:rPr>
-        <w:t>prog -c -g en_US.UTF-8 -t -k NONE -e \"-b -c restoredisk squeeze-r5 sda\" squeeze-r5"</w:t>
-      </w:r>
-    </w:p>
-    <w:p>
-      <w:pPr>
-        <w:rPr>
-          <w:lang w:val="de-DE"/>
-        </w:rPr>
-      </w:pPr>
-      <w:r>
-        <w:rPr>
-          <w:lang w:val="de-DE"/>
-        </w:rPr>
+      <w:r>
+        <w:t xml:space="preserve">    echo "  $prog -c -g en_US.UTF-8 -t -k NONE -e \"-b -c restoredisk squeeze-r5 sda\" squeeze-r5"</w:t>
+      </w:r>
+    </w:p>
+    <w:p>
+      <w:r>
         <w:t xml:space="preserve">    echo "To create a zip file to run your own custom-ocs program:"</w:t>
       </w:r>
     </w:p>
     <w:p>
-      <w:pPr>
-        <w:rPr>
-          <w:lang w:val="de-DE"/>
-        </w:rPr>
-      </w:pPr>
-      <w:r>
-        <w:rPr>
-          <w:lang w:val="de-DE"/>
-        </w:rPr>
-        <w:t xml:space="preserve">    echo </w:t>
-      </w:r>
-      <w:proofErr w:type="gramStart"/>
-      <w:r>
-        <w:rPr>
-          <w:lang w:val="de-DE"/>
-        </w:rPr>
-        <w:t>"  $</w:t>
-      </w:r>
-      <w:proofErr w:type="gramEnd"/>
-      <w:r>
-        <w:rPr>
-          <w:lang w:val="de-DE"/>
-        </w:rPr>
-        <w:t>prog -g en_US.UTF-8 -k NONE -s -c -m ./custom-ocs"</w:t>
+      <w:r>
+        <w:t xml:space="preserve">    echo "  $prog -g en_US.UTF-8 -k NONE -s -c -m ./custom-ocs"</w:t>
       </w:r>
     </w:p>
     <w:sectPr>

</xml_diff>